<commit_message>
changes done for react component
</commit_message>
<xml_diff>
--- a/Notes/REACT CONTENTS, FAQs.docx
+++ b/Notes/REACT CONTENTS, FAQs.docx
@@ -4285,19 +4285,7 @@
           <w:sz w:val="26"/>
           <w:shd w:fill="auto" w:val="clear"/>
         </w:rPr>
-        <w:t xml:space="preserve">5.  </w:t>
-      </w:r>
-      <w:r>
-        <w:rPr>
-          <w:rFonts w:ascii="Cambria" w:hAnsi="Cambria" w:cs="Cambria" w:eastAsia="Cambria"/>
-          <w:b/>
-          <w:color w:val="000000"/>
-          <w:spacing w:val="0"/>
-          <w:position w:val="0"/>
-          <w:sz w:val="26"/>
-          <w:shd w:fill="auto" w:val="clear"/>
-        </w:rPr>
-        <w:t xml:space="preserve">What is the difference between library and framework.</w:t>
+        <w:t xml:space="preserve">5.  What is the difference between library and framework.</w:t>
       </w:r>
     </w:p>
     <w:p>
@@ -4852,21 +4840,249 @@
           <w:color w:val="000000"/>
           <w:spacing w:val="0"/>
           <w:position w:val="0"/>
-          <w:sz w:val="30"/>
-          <w:shd w:fill="auto" w:val="clear"/>
-        </w:rPr>
-      </w:pPr>
-      <w:r>
-        <w:rPr>
-          <w:rFonts w:ascii="Times New Roman" w:hAnsi="Times New Roman" w:cs="Times New Roman" w:eastAsia="Times New Roman"/>
-          <w:b/>
-          <w:color w:val="000000"/>
-          <w:spacing w:val="0"/>
-          <w:position w:val="0"/>
-          <w:sz w:val="30"/>
-          <w:shd w:fill="auto" w:val="clear"/>
-        </w:rPr>
-        <w:t xml:space="preserve">23. </w:t>
+          <w:sz w:val="26"/>
+          <w:shd w:fill="auto" w:val="clear"/>
+        </w:rPr>
+      </w:pPr>
+      <w:r>
+        <w:rPr>
+          <w:rFonts w:ascii="Times New Roman" w:hAnsi="Times New Roman" w:cs="Times New Roman" w:eastAsia="Times New Roman"/>
+          <w:b/>
+          <w:color w:val="000000"/>
+          <w:spacing w:val="0"/>
+          <w:position w:val="0"/>
+          <w:sz w:val="26"/>
+          <w:shd w:fill="auto" w:val="clear"/>
+        </w:rPr>
+        <w:t xml:space="preserve">23. What is a components and what it contains.</w:t>
+      </w:r>
+    </w:p>
+    <w:p>
+      <w:pPr>
+        <w:spacing w:before="0" w:after="0" w:line="432"/>
+        <w:ind w:right="0" w:left="720" w:firstLine="0"/>
+        <w:jc w:val="left"/>
+        <w:rPr>
+          <w:rFonts w:ascii="Times New Roman" w:hAnsi="Times New Roman" w:cs="Times New Roman" w:eastAsia="Times New Roman"/>
+          <w:b/>
+          <w:color w:val="000000"/>
+          <w:spacing w:val="0"/>
+          <w:position w:val="0"/>
+          <w:sz w:val="26"/>
+          <w:shd w:fill="auto" w:val="clear"/>
+        </w:rPr>
+      </w:pPr>
+      <w:r>
+        <w:rPr>
+          <w:rFonts w:ascii="Times New Roman" w:hAnsi="Times New Roman" w:cs="Times New Roman" w:eastAsia="Times New Roman"/>
+          <w:b/>
+          <w:color w:val="000000"/>
+          <w:spacing w:val="0"/>
+          <w:position w:val="0"/>
+          <w:sz w:val="26"/>
+          <w:shd w:fill="auto" w:val="clear"/>
+        </w:rPr>
+        <w:t xml:space="preserve">24. How trhe functional and class component returns the markup.</w:t>
+      </w:r>
+    </w:p>
+    <w:p>
+      <w:pPr>
+        <w:spacing w:before="0" w:after="0" w:line="432"/>
+        <w:ind w:right="0" w:left="720" w:firstLine="0"/>
+        <w:jc w:val="left"/>
+        <w:rPr>
+          <w:rFonts w:ascii="Times New Roman" w:hAnsi="Times New Roman" w:cs="Times New Roman" w:eastAsia="Times New Roman"/>
+          <w:b/>
+          <w:color w:val="000000"/>
+          <w:spacing w:val="0"/>
+          <w:position w:val="0"/>
+          <w:sz w:val="26"/>
+          <w:shd w:fill="auto" w:val="clear"/>
+        </w:rPr>
+      </w:pPr>
+      <w:r>
+        <w:rPr>
+          <w:rFonts w:ascii="Times New Roman" w:hAnsi="Times New Roman" w:cs="Times New Roman" w:eastAsia="Times New Roman"/>
+          <w:b/>
+          <w:color w:val="000000"/>
+          <w:spacing w:val="0"/>
+          <w:position w:val="0"/>
+          <w:sz w:val="26"/>
+          <w:shd w:fill="auto" w:val="clear"/>
+        </w:rPr>
+        <w:t xml:space="preserve">25. In which file we need to import boostrap.</w:t>
+      </w:r>
+    </w:p>
+    <w:p>
+      <w:pPr>
+        <w:spacing w:before="0" w:after="0" w:line="432"/>
+        <w:ind w:right="0" w:left="720" w:firstLine="0"/>
+        <w:jc w:val="left"/>
+        <w:rPr>
+          <w:rFonts w:ascii="Times New Roman" w:hAnsi="Times New Roman" w:cs="Times New Roman" w:eastAsia="Times New Roman"/>
+          <w:b/>
+          <w:color w:val="000000"/>
+          <w:spacing w:val="0"/>
+          <w:position w:val="0"/>
+          <w:sz w:val="26"/>
+          <w:shd w:fill="auto" w:val="clear"/>
+        </w:rPr>
+      </w:pPr>
+      <w:r>
+        <w:rPr>
+          <w:rFonts w:ascii="Times New Roman" w:hAnsi="Times New Roman" w:cs="Times New Roman" w:eastAsia="Times New Roman"/>
+          <w:b/>
+          <w:color w:val="000000"/>
+          <w:spacing w:val="0"/>
+          <w:position w:val="0"/>
+          <w:sz w:val="26"/>
+          <w:shd w:fill="auto" w:val="clear"/>
+        </w:rPr>
+        <w:t xml:space="preserve">26. What are the JSX rules are there in React.</w:t>
+      </w:r>
+    </w:p>
+    <w:p>
+      <w:pPr>
+        <w:spacing w:before="0" w:after="0" w:line="432"/>
+        <w:ind w:right="0" w:left="720" w:firstLine="0"/>
+        <w:jc w:val="left"/>
+        <w:rPr>
+          <w:rFonts w:ascii="Times New Roman" w:hAnsi="Times New Roman" w:cs="Times New Roman" w:eastAsia="Times New Roman"/>
+          <w:b/>
+          <w:color w:val="000000"/>
+          <w:spacing w:val="0"/>
+          <w:position w:val="0"/>
+          <w:sz w:val="26"/>
+          <w:shd w:fill="auto" w:val="clear"/>
+        </w:rPr>
+      </w:pPr>
+    </w:p>
+    <w:p>
+      <w:pPr>
+        <w:spacing w:before="0" w:after="0" w:line="432"/>
+        <w:ind w:right="0" w:left="720" w:firstLine="0"/>
+        <w:jc w:val="left"/>
+        <w:rPr>
+          <w:rFonts w:ascii="Times New Roman" w:hAnsi="Times New Roman" w:cs="Times New Roman" w:eastAsia="Times New Roman"/>
+          <w:b/>
+          <w:color w:val="000000"/>
+          <w:spacing w:val="0"/>
+          <w:position w:val="0"/>
+          <w:sz w:val="26"/>
+          <w:shd w:fill="auto" w:val="clear"/>
+        </w:rPr>
+      </w:pPr>
+      <w:r>
+        <w:rPr>
+          <w:rFonts w:ascii="Times New Roman" w:hAnsi="Times New Roman" w:cs="Times New Roman" w:eastAsia="Times New Roman"/>
+          <w:b/>
+          <w:color w:val="000000"/>
+          <w:spacing w:val="0"/>
+          <w:position w:val="0"/>
+          <w:sz w:val="26"/>
+          <w:shd w:fill="auto" w:val="clear"/>
+        </w:rPr>
+        <w:t xml:space="preserve">27. How use Arraow functions in component.</w:t>
+      </w:r>
+    </w:p>
+    <w:p>
+      <w:pPr>
+        <w:spacing w:before="0" w:after="0" w:line="432"/>
+        <w:ind w:right="0" w:left="720" w:firstLine="0"/>
+        <w:jc w:val="left"/>
+        <w:rPr>
+          <w:rFonts w:ascii="Times New Roman" w:hAnsi="Times New Roman" w:cs="Times New Roman" w:eastAsia="Times New Roman"/>
+          <w:b/>
+          <w:color w:val="000000"/>
+          <w:spacing w:val="0"/>
+          <w:position w:val="0"/>
+          <w:sz w:val="26"/>
+          <w:shd w:fill="auto" w:val="clear"/>
+        </w:rPr>
+      </w:pPr>
+      <w:r>
+        <w:rPr>
+          <w:rFonts w:ascii="Times New Roman" w:hAnsi="Times New Roman" w:cs="Times New Roman" w:eastAsia="Times New Roman"/>
+          <w:b/>
+          <w:color w:val="000000"/>
+          <w:spacing w:val="0"/>
+          <w:position w:val="0"/>
+          <w:sz w:val="26"/>
+          <w:shd w:fill="auto" w:val="clear"/>
+        </w:rPr>
+        <w:t xml:space="preserve">28. When to use normal function and when to use arrow function.</w:t>
+      </w:r>
+    </w:p>
+    <w:p>
+      <w:pPr>
+        <w:spacing w:before="0" w:after="0" w:line="432"/>
+        <w:ind w:right="0" w:left="720" w:firstLine="0"/>
+        <w:jc w:val="left"/>
+        <w:rPr>
+          <w:rFonts w:ascii="Times New Roman" w:hAnsi="Times New Roman" w:cs="Times New Roman" w:eastAsia="Times New Roman"/>
+          <w:b/>
+          <w:color w:val="000000"/>
+          <w:spacing w:val="0"/>
+          <w:position w:val="0"/>
+          <w:sz w:val="26"/>
+          <w:shd w:fill="auto" w:val="clear"/>
+        </w:rPr>
+      </w:pPr>
+      <w:r>
+        <w:rPr>
+          <w:rFonts w:ascii="Times New Roman" w:hAnsi="Times New Roman" w:cs="Times New Roman" w:eastAsia="Times New Roman"/>
+          <w:b/>
+          <w:color w:val="000000"/>
+          <w:spacing w:val="0"/>
+          <w:position w:val="0"/>
+          <w:sz w:val="26"/>
+          <w:shd w:fill="auto" w:val="clear"/>
+        </w:rPr>
+        <w:t xml:space="preserve">29. What is the benfites of using arrow function.</w:t>
+      </w:r>
+    </w:p>
+    <w:p>
+      <w:pPr>
+        <w:spacing w:before="0" w:after="0" w:line="432"/>
+        <w:ind w:right="0" w:left="720" w:firstLine="0"/>
+        <w:jc w:val="left"/>
+        <w:rPr>
+          <w:rFonts w:ascii="Times New Roman" w:hAnsi="Times New Roman" w:cs="Times New Roman" w:eastAsia="Times New Roman"/>
+          <w:b/>
+          <w:color w:val="000000"/>
+          <w:spacing w:val="0"/>
+          <w:position w:val="0"/>
+          <w:sz w:val="26"/>
+          <w:shd w:fill="auto" w:val="clear"/>
+        </w:rPr>
+      </w:pPr>
+    </w:p>
+    <w:p>
+      <w:pPr>
+        <w:spacing w:before="0" w:after="0" w:line="432"/>
+        <w:ind w:right="0" w:left="720" w:firstLine="0"/>
+        <w:jc w:val="left"/>
+        <w:rPr>
+          <w:rFonts w:ascii="Times New Roman" w:hAnsi="Times New Roman" w:cs="Times New Roman" w:eastAsia="Times New Roman"/>
+          <w:b/>
+          <w:color w:val="000000"/>
+          <w:spacing w:val="0"/>
+          <w:position w:val="0"/>
+          <w:sz w:val="26"/>
+          <w:shd w:fill="auto" w:val="clear"/>
+        </w:rPr>
+      </w:pPr>
+      <w:r>
+        <w:rPr>
+          <w:rFonts w:ascii="Times New Roman" w:hAnsi="Times New Roman" w:cs="Times New Roman" w:eastAsia="Times New Roman"/>
+          <w:b/>
+          <w:color w:val="000000"/>
+          <w:spacing w:val="0"/>
+          <w:position w:val="0"/>
+          <w:sz w:val="26"/>
+          <w:shd w:fill="auto" w:val="clear"/>
+        </w:rPr>
+        <w:t xml:space="preserve">30. </w:t>
       </w:r>
     </w:p>
     <w:p>

</xml_diff>

<commit_message>
Changes done upto 12
</commit_message>
<xml_diff>
--- a/Notes/REACT CONTENTS, FAQs.docx
+++ b/Notes/REACT CONTENTS, FAQs.docx
@@ -4087,7 +4087,7 @@
           <w:sz w:val="40"/>
           <w:shd w:fill="auto" w:val="clear"/>
         </w:rPr>
-        <w:t xml:space="preserve">**</w:t>
+        <w:t xml:space="preserve">  **</w:t>
       </w:r>
       <w:r>
         <w:rPr>
@@ -4157,25 +4157,26 @@
           <w:sz w:val="26"/>
           <w:shd w:fill="auto" w:val="clear"/>
         </w:rPr>
-        <w:t xml:space="preserve">1.  What is the use of Gats by,</w:t>
-      </w:r>
-    </w:p>
-    <w:p>
-      <w:pPr>
-        <w:spacing w:before="0" w:after="0" w:line="432"/>
-        <w:ind w:right="0" w:left="720" w:firstLine="0"/>
-        <w:jc w:val="left"/>
+        <w:t xml:space="preserve">1.  What is the use of Gats by. </w:t>
+      </w:r>
+      <w:r>
         <w:rPr>
           <w:rFonts w:ascii="Cambria" w:hAnsi="Cambria" w:cs="Cambria" w:eastAsia="Cambria"/>
           <w:b/>
-          <w:color w:val="000000"/>
-          <w:spacing w:val="0"/>
-          <w:position w:val="0"/>
-          <w:sz w:val="26"/>
-          <w:shd w:fill="auto" w:val="clear"/>
-        </w:rPr>
-      </w:pPr>
-      <w:r>
+          <w:color w:val="FF0000"/>
+          <w:spacing w:val="0"/>
+          <w:position w:val="0"/>
+          <w:sz w:val="26"/>
+          <w:shd w:fill="auto" w:val="clear"/>
+        </w:rPr>
+        <w:t xml:space="preserve">(1)</w:t>
+      </w:r>
+    </w:p>
+    <w:p>
+      <w:pPr>
+        <w:spacing w:before="0" w:after="0" w:line="432"/>
+        <w:ind w:right="0" w:left="720" w:firstLine="0"/>
+        <w:jc w:val="left"/>
         <w:rPr>
           <w:rFonts w:ascii="Cambria" w:hAnsi="Cambria" w:cs="Cambria" w:eastAsia="Cambria"/>
           <w:b/>
@@ -4185,6 +4186,17 @@
           <w:sz w:val="26"/>
           <w:shd w:fill="auto" w:val="clear"/>
         </w:rPr>
+      </w:pPr>
+      <w:r>
+        <w:rPr>
+          <w:rFonts w:ascii="Cambria" w:hAnsi="Cambria" w:cs="Cambria" w:eastAsia="Cambria"/>
+          <w:b/>
+          <w:color w:val="000000"/>
+          <w:spacing w:val="0"/>
+          <w:position w:val="0"/>
+          <w:sz w:val="26"/>
+          <w:shd w:fill="auto" w:val="clear"/>
+        </w:rPr>
         <w:t xml:space="preserve">2.  What are the challenges in modern web development and what is the solution.</w:t>
       </w:r>
     </w:p>
@@ -4257,25 +4269,26 @@
           <w:sz w:val="26"/>
           <w:shd w:fill="auto" w:val="clear"/>
         </w:rPr>
-        <w:t xml:space="preserve">4.  What is the difference between Angular &amp; React.</w:t>
-      </w:r>
-    </w:p>
-    <w:p>
-      <w:pPr>
-        <w:spacing w:before="0" w:after="0" w:line="432"/>
-        <w:ind w:right="0" w:left="720" w:firstLine="0"/>
-        <w:jc w:val="left"/>
+        <w:t xml:space="preserve">4.  What is the difference between Angular &amp; React. </w:t>
+      </w:r>
+      <w:r>
         <w:rPr>
           <w:rFonts w:ascii="Cambria" w:hAnsi="Cambria" w:cs="Cambria" w:eastAsia="Cambria"/>
           <w:b/>
-          <w:color w:val="000000"/>
-          <w:spacing w:val="0"/>
-          <w:position w:val="0"/>
-          <w:sz w:val="26"/>
-          <w:shd w:fill="auto" w:val="clear"/>
-        </w:rPr>
-      </w:pPr>
-      <w:r>
+          <w:color w:val="FF0000"/>
+          <w:spacing w:val="0"/>
+          <w:position w:val="0"/>
+          <w:sz w:val="26"/>
+          <w:shd w:fill="auto" w:val="clear"/>
+        </w:rPr>
+        <w:t xml:space="preserve">(2)</w:t>
+      </w:r>
+    </w:p>
+    <w:p>
+      <w:pPr>
+        <w:spacing w:before="0" w:after="0" w:line="432"/>
+        <w:ind w:right="0" w:left="720" w:firstLine="0"/>
+        <w:jc w:val="left"/>
         <w:rPr>
           <w:rFonts w:ascii="Cambria" w:hAnsi="Cambria" w:cs="Cambria" w:eastAsia="Cambria"/>
           <w:b/>
@@ -4285,6 +4298,17 @@
           <w:sz w:val="26"/>
           <w:shd w:fill="auto" w:val="clear"/>
         </w:rPr>
+      </w:pPr>
+      <w:r>
+        <w:rPr>
+          <w:rFonts w:ascii="Cambria" w:hAnsi="Cambria" w:cs="Cambria" w:eastAsia="Cambria"/>
+          <w:b/>
+          <w:color w:val="000000"/>
+          <w:spacing w:val="0"/>
+          <w:position w:val="0"/>
+          <w:sz w:val="26"/>
+          <w:shd w:fill="auto" w:val="clear"/>
+        </w:rPr>
         <w:t xml:space="preserve">5.  What is the difference between library and framework.</w:t>
       </w:r>
     </w:p>
@@ -4357,7 +4381,19 @@
           <w:sz w:val="26"/>
           <w:shd w:fill="auto" w:val="clear"/>
         </w:rPr>
-        <w:t xml:space="preserve">7.  What is DOM.</w:t>
+        <w:t xml:space="preserve">7.  What is DOM. </w:t>
+      </w:r>
+      <w:r>
+        <w:rPr>
+          <w:rFonts w:ascii="Cambria" w:hAnsi="Cambria" w:cs="Cambria" w:eastAsia="Cambria"/>
+          <w:b/>
+          <w:color w:val="FF0000"/>
+          <w:spacing w:val="0"/>
+          <w:position w:val="0"/>
+          <w:sz w:val="26"/>
+          <w:shd w:fill="auto" w:val="clear"/>
+        </w:rPr>
+        <w:t xml:space="preserve">(3)</w:t>
       </w:r>
     </w:p>
     <w:p>
@@ -4542,25 +4578,26 @@
           <w:sz w:val="26"/>
           <w:shd w:fill="auto" w:val="clear"/>
         </w:rPr>
-        <w:t xml:space="preserve">13. What are the cons of React.</w:t>
-      </w:r>
-    </w:p>
-    <w:p>
-      <w:pPr>
-        <w:spacing w:before="0" w:after="0" w:line="432"/>
-        <w:ind w:right="0" w:left="720" w:firstLine="0"/>
-        <w:jc w:val="left"/>
+        <w:t xml:space="preserve">13. What are the cons of React. </w:t>
+      </w:r>
+      <w:r>
         <w:rPr>
           <w:rFonts w:ascii="Cambria" w:hAnsi="Cambria" w:cs="Cambria" w:eastAsia="Cambria"/>
           <w:b/>
-          <w:color w:val="000000"/>
-          <w:spacing w:val="0"/>
-          <w:position w:val="0"/>
-          <w:sz w:val="26"/>
-          <w:shd w:fill="auto" w:val="clear"/>
-        </w:rPr>
-      </w:pPr>
-      <w:r>
+          <w:color w:val="FF0000"/>
+          <w:spacing w:val="0"/>
+          <w:position w:val="0"/>
+          <w:sz w:val="26"/>
+          <w:shd w:fill="auto" w:val="clear"/>
+        </w:rPr>
+        <w:t xml:space="preserve">(4)</w:t>
+      </w:r>
+    </w:p>
+    <w:p>
+      <w:pPr>
+        <w:spacing w:before="0" w:after="0" w:line="432"/>
+        <w:ind w:right="0" w:left="720" w:firstLine="0"/>
+        <w:jc w:val="left"/>
         <w:rPr>
           <w:rFonts w:ascii="Cambria" w:hAnsi="Cambria" w:cs="Cambria" w:eastAsia="Cambria"/>
           <w:b/>
@@ -4570,6 +4607,17 @@
           <w:sz w:val="26"/>
           <w:shd w:fill="auto" w:val="clear"/>
         </w:rPr>
+      </w:pPr>
+      <w:r>
+        <w:rPr>
+          <w:rFonts w:ascii="Cambria" w:hAnsi="Cambria" w:cs="Cambria" w:eastAsia="Cambria"/>
+          <w:b/>
+          <w:color w:val="000000"/>
+          <w:spacing w:val="0"/>
+          <w:position w:val="0"/>
+          <w:sz w:val="26"/>
+          <w:shd w:fill="auto" w:val="clear"/>
+        </w:rPr>
         <w:t xml:space="preserve">14. In how many ways we can create a React application.</w:t>
       </w:r>
     </w:p>
@@ -4726,25 +4774,26 @@
           <w:sz w:val="26"/>
           <w:shd w:fill="auto" w:val="clear"/>
         </w:rPr>
-        <w:t xml:space="preserve">19. What is the meaning of --save at the time of installing of any tool.</w:t>
-      </w:r>
-    </w:p>
-    <w:p>
-      <w:pPr>
-        <w:spacing w:before="0" w:after="0" w:line="432"/>
-        <w:ind w:right="0" w:left="720" w:firstLine="0"/>
-        <w:jc w:val="left"/>
+        <w:t xml:space="preserve">19. What is the meaning of --save at the time of installing of any tool. </w:t>
+      </w:r>
+      <w:r>
         <w:rPr>
           <w:rFonts w:ascii="Cambria" w:hAnsi="Cambria" w:cs="Cambria" w:eastAsia="Cambria"/>
           <w:b/>
-          <w:color w:val="000000"/>
-          <w:spacing w:val="0"/>
-          <w:position w:val="0"/>
-          <w:sz w:val="26"/>
-          <w:shd w:fill="auto" w:val="clear"/>
-        </w:rPr>
-      </w:pPr>
-      <w:r>
+          <w:color w:val="FF0000"/>
+          <w:spacing w:val="0"/>
+          <w:position w:val="0"/>
+          <w:sz w:val="26"/>
+          <w:shd w:fill="auto" w:val="clear"/>
+        </w:rPr>
+        <w:t xml:space="preserve">(5)</w:t>
+      </w:r>
+    </w:p>
+    <w:p>
+      <w:pPr>
+        <w:spacing w:before="0" w:after="0" w:line="432"/>
+        <w:ind w:right="0" w:left="720" w:firstLine="0"/>
+        <w:jc w:val="left"/>
         <w:rPr>
           <w:rFonts w:ascii="Cambria" w:hAnsi="Cambria" w:cs="Cambria" w:eastAsia="Cambria"/>
           <w:b/>
@@ -4754,6 +4803,17 @@
           <w:sz w:val="26"/>
           <w:shd w:fill="auto" w:val="clear"/>
         </w:rPr>
+      </w:pPr>
+      <w:r>
+        <w:rPr>
+          <w:rFonts w:ascii="Cambria" w:hAnsi="Cambria" w:cs="Cambria" w:eastAsia="Cambria"/>
+          <w:b/>
+          <w:color w:val="000000"/>
+          <w:spacing w:val="0"/>
+          <w:position w:val="0"/>
+          <w:sz w:val="26"/>
+          <w:shd w:fill="auto" w:val="clear"/>
+        </w:rPr>
         <w:t xml:space="preserve">20. What are the module systems are available.</w:t>
       </w:r>
     </w:p>
@@ -4854,35 +4914,47 @@
           <w:sz w:val="26"/>
           <w:shd w:fill="auto" w:val="clear"/>
         </w:rPr>
-        <w:t xml:space="preserve">23. What is a components and what it contains.</w:t>
-      </w:r>
-    </w:p>
-    <w:p>
-      <w:pPr>
-        <w:spacing w:before="0" w:after="0" w:line="432"/>
-        <w:ind w:right="0" w:left="720" w:firstLine="0"/>
-        <w:jc w:val="left"/>
-        <w:rPr>
-          <w:rFonts w:ascii="Times New Roman" w:hAnsi="Times New Roman" w:cs="Times New Roman" w:eastAsia="Times New Roman"/>
-          <w:b/>
-          <w:color w:val="000000"/>
-          <w:spacing w:val="0"/>
-          <w:position w:val="0"/>
-          <w:sz w:val="26"/>
-          <w:shd w:fill="auto" w:val="clear"/>
-        </w:rPr>
-      </w:pPr>
-      <w:r>
-        <w:rPr>
-          <w:rFonts w:ascii="Times New Roman" w:hAnsi="Times New Roman" w:cs="Times New Roman" w:eastAsia="Times New Roman"/>
-          <w:b/>
-          <w:color w:val="000000"/>
-          <w:spacing w:val="0"/>
-          <w:position w:val="0"/>
-          <w:sz w:val="26"/>
-          <w:shd w:fill="auto" w:val="clear"/>
-        </w:rPr>
-        <w:t xml:space="preserve">24. How trhe functional and class component returns the markup.</w:t>
+        <w:t xml:space="preserve">23. What is a components and what it contains. </w:t>
+      </w:r>
+      <w:r>
+        <w:rPr>
+          <w:rFonts w:ascii="Cambria" w:hAnsi="Cambria" w:cs="Cambria" w:eastAsia="Cambria"/>
+          <w:b/>
+          <w:color w:val="FF0000"/>
+          <w:spacing w:val="0"/>
+          <w:position w:val="0"/>
+          <w:sz w:val="26"/>
+          <w:shd w:fill="auto" w:val="clear"/>
+        </w:rPr>
+        <w:t xml:space="preserve">(6)</w:t>
+      </w:r>
+    </w:p>
+    <w:p>
+      <w:pPr>
+        <w:spacing w:before="0" w:after="0" w:line="432"/>
+        <w:ind w:right="0" w:left="720" w:firstLine="0"/>
+        <w:jc w:val="left"/>
+        <w:rPr>
+          <w:rFonts w:ascii="Times New Roman" w:hAnsi="Times New Roman" w:cs="Times New Roman" w:eastAsia="Times New Roman"/>
+          <w:b/>
+          <w:color w:val="000000"/>
+          <w:spacing w:val="0"/>
+          <w:position w:val="0"/>
+          <w:sz w:val="26"/>
+          <w:shd w:fill="auto" w:val="clear"/>
+        </w:rPr>
+      </w:pPr>
+      <w:r>
+        <w:rPr>
+          <w:rFonts w:ascii="Times New Roman" w:hAnsi="Times New Roman" w:cs="Times New Roman" w:eastAsia="Times New Roman"/>
+          <w:b/>
+          <w:color w:val="000000"/>
+          <w:spacing w:val="0"/>
+          <w:position w:val="0"/>
+          <w:sz w:val="26"/>
+          <w:shd w:fill="auto" w:val="clear"/>
+        </w:rPr>
+        <w:t xml:space="preserve">24. How the functional and class component returns the markup.</w:t>
       </w:r>
     </w:p>
     <w:p>
@@ -4982,7 +5054,19 @@
           <w:sz w:val="26"/>
           <w:shd w:fill="auto" w:val="clear"/>
         </w:rPr>
-        <w:t xml:space="preserve">27. How use Arraow functions in component.</w:t>
+        <w:t xml:space="preserve">27. How to use Arraow functions in component. </w:t>
+      </w:r>
+      <w:r>
+        <w:rPr>
+          <w:rFonts w:ascii="Cambria" w:hAnsi="Cambria" w:cs="Cambria" w:eastAsia="Cambria"/>
+          <w:b/>
+          <w:color w:val="FF0000"/>
+          <w:spacing w:val="0"/>
+          <w:position w:val="0"/>
+          <w:sz w:val="26"/>
+          <w:shd w:fill="auto" w:val="clear"/>
+        </w:rPr>
+        <w:t xml:space="preserve">(7)</w:t>
       </w:r>
     </w:p>
     <w:p>
@@ -5082,8 +5166,1148 @@
           <w:sz w:val="26"/>
           <w:shd w:fill="auto" w:val="clear"/>
         </w:rPr>
-        <w:t xml:space="preserve">30. </w:t>
-      </w:r>
+        <w:t xml:space="preserve">30. What is a class and what are its behaviors. </w:t>
+      </w:r>
+      <w:r>
+        <w:rPr>
+          <w:rFonts w:ascii="Cambria" w:hAnsi="Cambria" w:cs="Cambria" w:eastAsia="Cambria"/>
+          <w:b/>
+          <w:color w:val="FF0000"/>
+          <w:spacing w:val="0"/>
+          <w:position w:val="0"/>
+          <w:sz w:val="26"/>
+          <w:shd w:fill="auto" w:val="clear"/>
+        </w:rPr>
+        <w:t xml:space="preserve">(8)</w:t>
+      </w:r>
+    </w:p>
+    <w:p>
+      <w:pPr>
+        <w:spacing w:before="0" w:after="0" w:line="432"/>
+        <w:ind w:right="0" w:left="720" w:firstLine="0"/>
+        <w:jc w:val="left"/>
+        <w:rPr>
+          <w:rFonts w:ascii="Times New Roman" w:hAnsi="Times New Roman" w:cs="Times New Roman" w:eastAsia="Times New Roman"/>
+          <w:b/>
+          <w:color w:val="000000"/>
+          <w:spacing w:val="0"/>
+          <w:position w:val="0"/>
+          <w:sz w:val="26"/>
+          <w:shd w:fill="auto" w:val="clear"/>
+        </w:rPr>
+      </w:pPr>
+      <w:r>
+        <w:rPr>
+          <w:rFonts w:ascii="Times New Roman" w:hAnsi="Times New Roman" w:cs="Times New Roman" w:eastAsia="Times New Roman"/>
+          <w:b/>
+          <w:color w:val="000000"/>
+          <w:spacing w:val="0"/>
+          <w:position w:val="0"/>
+          <w:sz w:val="26"/>
+          <w:shd w:fill="auto" w:val="clear"/>
+        </w:rPr>
+        <w:t xml:space="preserve">31. What are the members of a class and define each one.</w:t>
+      </w:r>
+    </w:p>
+    <w:p>
+      <w:pPr>
+        <w:spacing w:before="0" w:after="0" w:line="432"/>
+        <w:ind w:right="0" w:left="720" w:firstLine="0"/>
+        <w:jc w:val="left"/>
+        <w:rPr>
+          <w:rFonts w:ascii="Times New Roman" w:hAnsi="Times New Roman" w:cs="Times New Roman" w:eastAsia="Times New Roman"/>
+          <w:b/>
+          <w:color w:val="000000"/>
+          <w:spacing w:val="0"/>
+          <w:position w:val="0"/>
+          <w:sz w:val="26"/>
+          <w:shd w:fill="auto" w:val="clear"/>
+        </w:rPr>
+      </w:pPr>
+      <w:r>
+        <w:rPr>
+          <w:rFonts w:ascii="Times New Roman" w:hAnsi="Times New Roman" w:cs="Times New Roman" w:eastAsia="Times New Roman"/>
+          <w:b/>
+          <w:color w:val="000000"/>
+          <w:spacing w:val="0"/>
+          <w:position w:val="0"/>
+          <w:sz w:val="26"/>
+          <w:shd w:fill="auto" w:val="clear"/>
+        </w:rPr>
+        <w:t xml:space="preserve">32. Does it mandatory to call a base class constructor.</w:t>
+      </w:r>
+    </w:p>
+    <w:p>
+      <w:pPr>
+        <w:spacing w:before="0" w:after="0" w:line="432"/>
+        <w:ind w:right="0" w:left="720" w:firstLine="0"/>
+        <w:jc w:val="left"/>
+        <w:rPr>
+          <w:rFonts w:ascii="Times New Roman" w:hAnsi="Times New Roman" w:cs="Times New Roman" w:eastAsia="Times New Roman"/>
+          <w:b/>
+          <w:color w:val="000000"/>
+          <w:spacing w:val="0"/>
+          <w:position w:val="0"/>
+          <w:sz w:val="26"/>
+          <w:shd w:fill="auto" w:val="clear"/>
+        </w:rPr>
+      </w:pPr>
+      <w:r>
+        <w:rPr>
+          <w:rFonts w:ascii="Times New Roman" w:hAnsi="Times New Roman" w:cs="Times New Roman" w:eastAsia="Times New Roman"/>
+          <w:b/>
+          <w:color w:val="000000"/>
+          <w:spacing w:val="0"/>
+          <w:position w:val="0"/>
+          <w:sz w:val="26"/>
+          <w:shd w:fill="auto" w:val="clear"/>
+        </w:rPr>
+        <w:t xml:space="preserve">33. React Class components extends from which library.</w:t>
+      </w:r>
+    </w:p>
+    <w:p>
+      <w:pPr>
+        <w:spacing w:before="0" w:after="0" w:line="432"/>
+        <w:ind w:right="0" w:left="720" w:firstLine="0"/>
+        <w:jc w:val="left"/>
+        <w:rPr>
+          <w:rFonts w:ascii="Times New Roman" w:hAnsi="Times New Roman" w:cs="Times New Roman" w:eastAsia="Times New Roman"/>
+          <w:b/>
+          <w:color w:val="000000"/>
+          <w:spacing w:val="0"/>
+          <w:position w:val="0"/>
+          <w:sz w:val="26"/>
+          <w:shd w:fill="auto" w:val="clear"/>
+        </w:rPr>
+      </w:pPr>
+      <w:r>
+        <w:rPr>
+          <w:rFonts w:ascii="Times New Roman" w:hAnsi="Times New Roman" w:cs="Times New Roman" w:eastAsia="Times New Roman"/>
+          <w:b/>
+          <w:color w:val="000000"/>
+          <w:spacing w:val="0"/>
+          <w:position w:val="0"/>
+          <w:sz w:val="26"/>
+          <w:shd w:fill="auto" w:val="clear"/>
+        </w:rPr>
+        <w:t xml:space="preserve">34. What is React and what is Component and What is a namespace.</w:t>
+      </w:r>
+    </w:p>
+    <w:p>
+      <w:pPr>
+        <w:spacing w:before="0" w:after="0" w:line="432"/>
+        <w:ind w:right="0" w:left="720" w:firstLine="0"/>
+        <w:jc w:val="left"/>
+        <w:rPr>
+          <w:rFonts w:ascii="Times New Roman" w:hAnsi="Times New Roman" w:cs="Times New Roman" w:eastAsia="Times New Roman"/>
+          <w:b/>
+          <w:color w:val="000000"/>
+          <w:spacing w:val="0"/>
+          <w:position w:val="0"/>
+          <w:sz w:val="26"/>
+          <w:shd w:fill="auto" w:val="clear"/>
+        </w:rPr>
+      </w:pPr>
+      <w:r>
+        <w:rPr>
+          <w:rFonts w:ascii="Times New Roman" w:hAnsi="Times New Roman" w:cs="Times New Roman" w:eastAsia="Times New Roman"/>
+          <w:b/>
+          <w:color w:val="000000"/>
+          <w:spacing w:val="0"/>
+          <w:position w:val="0"/>
+          <w:sz w:val="26"/>
+          <w:shd w:fill="auto" w:val="clear"/>
+        </w:rPr>
+        <w:t xml:space="preserve">35. Which is better class component or functional component.</w:t>
+      </w:r>
+    </w:p>
+    <w:p>
+      <w:pPr>
+        <w:spacing w:before="0" w:after="0" w:line="432"/>
+        <w:ind w:right="0" w:left="720" w:firstLine="0"/>
+        <w:jc w:val="left"/>
+        <w:rPr>
+          <w:rFonts w:ascii="Times New Roman" w:hAnsi="Times New Roman" w:cs="Times New Roman" w:eastAsia="Times New Roman"/>
+          <w:b/>
+          <w:color w:val="000000"/>
+          <w:spacing w:val="0"/>
+          <w:position w:val="0"/>
+          <w:sz w:val="26"/>
+          <w:shd w:fill="auto" w:val="clear"/>
+        </w:rPr>
+      </w:pPr>
+      <w:r>
+        <w:rPr>
+          <w:rFonts w:ascii="Times New Roman" w:hAnsi="Times New Roman" w:cs="Times New Roman" w:eastAsia="Times New Roman"/>
+          <w:b/>
+          <w:color w:val="000000"/>
+          <w:spacing w:val="0"/>
+          <w:position w:val="0"/>
+          <w:sz w:val="26"/>
+          <w:shd w:fill="auto" w:val="clear"/>
+        </w:rPr>
+        <w:t xml:space="preserve">36. What are the drawbacks of using class component.</w:t>
+      </w:r>
+    </w:p>
+    <w:p>
+      <w:pPr>
+        <w:spacing w:before="0" w:after="0" w:line="432"/>
+        <w:ind w:right="0" w:left="720" w:firstLine="0"/>
+        <w:jc w:val="left"/>
+        <w:rPr>
+          <w:rFonts w:ascii="Times New Roman" w:hAnsi="Times New Roman" w:cs="Times New Roman" w:eastAsia="Times New Roman"/>
+          <w:b/>
+          <w:color w:val="000000"/>
+          <w:spacing w:val="0"/>
+          <w:position w:val="0"/>
+          <w:sz w:val="26"/>
+          <w:shd w:fill="auto" w:val="clear"/>
+        </w:rPr>
+      </w:pPr>
+    </w:p>
+    <w:p>
+      <w:pPr>
+        <w:spacing w:before="0" w:after="0" w:line="432"/>
+        <w:ind w:right="0" w:left="720" w:firstLine="0"/>
+        <w:jc w:val="left"/>
+        <w:rPr>
+          <w:rFonts w:ascii="Times New Roman" w:hAnsi="Times New Roman" w:cs="Times New Roman" w:eastAsia="Times New Roman"/>
+          <w:b/>
+          <w:color w:val="000000"/>
+          <w:spacing w:val="0"/>
+          <w:position w:val="0"/>
+          <w:sz w:val="26"/>
+          <w:shd w:fill="auto" w:val="clear"/>
+        </w:rPr>
+      </w:pPr>
+      <w:r>
+        <w:rPr>
+          <w:rFonts w:ascii="Times New Roman" w:hAnsi="Times New Roman" w:cs="Times New Roman" w:eastAsia="Times New Roman"/>
+          <w:b/>
+          <w:color w:val="000000"/>
+          <w:spacing w:val="0"/>
+          <w:position w:val="0"/>
+          <w:sz w:val="26"/>
+          <w:shd w:fill="auto" w:val="clear"/>
+        </w:rPr>
+        <w:t xml:space="preserve">37. What are the differences between functional and class component.</w:t>
+      </w:r>
+      <w:r>
+        <w:rPr>
+          <w:rFonts w:ascii="Cambria" w:hAnsi="Cambria" w:cs="Cambria" w:eastAsia="Cambria"/>
+          <w:b/>
+          <w:color w:val="FF0000"/>
+          <w:spacing w:val="0"/>
+          <w:position w:val="0"/>
+          <w:sz w:val="26"/>
+          <w:shd w:fill="auto" w:val="clear"/>
+        </w:rPr>
+        <w:t xml:space="preserve">(9)</w:t>
+      </w:r>
+    </w:p>
+    <w:p>
+      <w:pPr>
+        <w:spacing w:before="0" w:after="0" w:line="432"/>
+        <w:ind w:right="0" w:left="720" w:firstLine="0"/>
+        <w:jc w:val="left"/>
+        <w:rPr>
+          <w:rFonts w:ascii="Times New Roman" w:hAnsi="Times New Roman" w:cs="Times New Roman" w:eastAsia="Times New Roman"/>
+          <w:b/>
+          <w:color w:val="000000"/>
+          <w:spacing w:val="0"/>
+          <w:position w:val="0"/>
+          <w:sz w:val="26"/>
+          <w:shd w:fill="auto" w:val="clear"/>
+        </w:rPr>
+      </w:pPr>
+      <w:r>
+        <w:rPr>
+          <w:rFonts w:ascii="Times New Roman" w:hAnsi="Times New Roman" w:cs="Times New Roman" w:eastAsia="Times New Roman"/>
+          <w:b/>
+          <w:color w:val="000000"/>
+          <w:spacing w:val="0"/>
+          <w:position w:val="0"/>
+          <w:sz w:val="26"/>
+          <w:shd w:fill="auto" w:val="clear"/>
+        </w:rPr>
+        <w:t xml:space="preserve">38. What are the state management techniques are there.</w:t>
+      </w:r>
+    </w:p>
+    <w:p>
+      <w:pPr>
+        <w:spacing w:before="0" w:after="0" w:line="432"/>
+        <w:ind w:right="0" w:left="720" w:firstLine="0"/>
+        <w:jc w:val="left"/>
+        <w:rPr>
+          <w:rFonts w:ascii="Times New Roman" w:hAnsi="Times New Roman" w:cs="Times New Roman" w:eastAsia="Times New Roman"/>
+          <w:b/>
+          <w:color w:val="000000"/>
+          <w:spacing w:val="0"/>
+          <w:position w:val="0"/>
+          <w:sz w:val="26"/>
+          <w:shd w:fill="auto" w:val="clear"/>
+        </w:rPr>
+      </w:pPr>
+      <w:r>
+        <w:rPr>
+          <w:rFonts w:ascii="Times New Roman" w:hAnsi="Times New Roman" w:cs="Times New Roman" w:eastAsia="Times New Roman"/>
+          <w:b/>
+          <w:color w:val="000000"/>
+          <w:spacing w:val="0"/>
+          <w:position w:val="0"/>
+          <w:sz w:val="26"/>
+          <w:shd w:fill="auto" w:val="clear"/>
+        </w:rPr>
+        <w:t xml:space="preserve">39. Which component you will design it as a class.</w:t>
+      </w:r>
+    </w:p>
+    <w:p>
+      <w:pPr>
+        <w:spacing w:before="0" w:after="0" w:line="432"/>
+        <w:ind w:right="0" w:left="720" w:firstLine="0"/>
+        <w:jc w:val="left"/>
+        <w:rPr>
+          <w:rFonts w:ascii="Times New Roman" w:hAnsi="Times New Roman" w:cs="Times New Roman" w:eastAsia="Times New Roman"/>
+          <w:b/>
+          <w:color w:val="000000"/>
+          <w:spacing w:val="0"/>
+          <w:position w:val="0"/>
+          <w:sz w:val="26"/>
+          <w:shd w:fill="auto" w:val="clear"/>
+        </w:rPr>
+      </w:pPr>
+      <w:r>
+        <w:rPr>
+          <w:rFonts w:ascii="Times New Roman" w:hAnsi="Times New Roman" w:cs="Times New Roman" w:eastAsia="Times New Roman"/>
+          <w:b/>
+          <w:color w:val="000000"/>
+          <w:spacing w:val="0"/>
+          <w:position w:val="0"/>
+          <w:sz w:val="26"/>
+          <w:shd w:fill="auto" w:val="clear"/>
+        </w:rPr>
+        <w:t xml:space="preserve">40. What is data binding.</w:t>
+      </w:r>
+    </w:p>
+    <w:p>
+      <w:pPr>
+        <w:spacing w:before="0" w:after="0" w:line="432"/>
+        <w:ind w:right="0" w:left="720" w:firstLine="0"/>
+        <w:jc w:val="left"/>
+        <w:rPr>
+          <w:rFonts w:ascii="Times New Roman" w:hAnsi="Times New Roman" w:cs="Times New Roman" w:eastAsia="Times New Roman"/>
+          <w:b/>
+          <w:color w:val="000000"/>
+          <w:spacing w:val="0"/>
+          <w:position w:val="0"/>
+          <w:sz w:val="26"/>
+          <w:shd w:fill="auto" w:val="clear"/>
+        </w:rPr>
+      </w:pPr>
+      <w:r>
+        <w:rPr>
+          <w:rFonts w:ascii="Times New Roman" w:hAnsi="Times New Roman" w:cs="Times New Roman" w:eastAsia="Times New Roman"/>
+          <w:b/>
+          <w:color w:val="000000"/>
+          <w:spacing w:val="0"/>
+          <w:position w:val="0"/>
+          <w:sz w:val="26"/>
+          <w:shd w:fill="auto" w:val="clear"/>
+        </w:rPr>
+        <w:t xml:space="preserve">41. What are the methods that jQuery uses for data binding.</w:t>
+      </w:r>
+    </w:p>
+    <w:p>
+      <w:pPr>
+        <w:spacing w:before="0" w:after="0" w:line="432"/>
+        <w:ind w:right="0" w:left="720" w:firstLine="0"/>
+        <w:jc w:val="left"/>
+        <w:rPr>
+          <w:rFonts w:ascii="Times New Roman" w:hAnsi="Times New Roman" w:cs="Times New Roman" w:eastAsia="Times New Roman"/>
+          <w:b/>
+          <w:color w:val="000000"/>
+          <w:spacing w:val="0"/>
+          <w:position w:val="0"/>
+          <w:sz w:val="26"/>
+          <w:shd w:fill="auto" w:val="clear"/>
+        </w:rPr>
+      </w:pPr>
+      <w:r>
+        <w:rPr>
+          <w:rFonts w:ascii="Times New Roman" w:hAnsi="Times New Roman" w:cs="Times New Roman" w:eastAsia="Times New Roman"/>
+          <w:b/>
+          <w:color w:val="000000"/>
+          <w:spacing w:val="0"/>
+          <w:position w:val="0"/>
+          <w:sz w:val="26"/>
+          <w:shd w:fill="auto" w:val="clear"/>
+        </w:rPr>
+        <w:t xml:space="preserve">42. What is the data binding expression that is used for React.</w:t>
+      </w:r>
+    </w:p>
+    <w:p>
+      <w:pPr>
+        <w:spacing w:before="0" w:after="0" w:line="432"/>
+        <w:ind w:right="0" w:left="720" w:firstLine="0"/>
+        <w:jc w:val="left"/>
+        <w:rPr>
+          <w:rFonts w:ascii="Times New Roman" w:hAnsi="Times New Roman" w:cs="Times New Roman" w:eastAsia="Times New Roman"/>
+          <w:b/>
+          <w:color w:val="000000"/>
+          <w:spacing w:val="0"/>
+          <w:position w:val="0"/>
+          <w:sz w:val="26"/>
+          <w:shd w:fill="auto" w:val="clear"/>
+        </w:rPr>
+      </w:pPr>
+      <w:r>
+        <w:rPr>
+          <w:rFonts w:ascii="Times New Roman" w:hAnsi="Times New Roman" w:cs="Times New Roman" w:eastAsia="Times New Roman"/>
+          <w:b/>
+          <w:color w:val="000000"/>
+          <w:spacing w:val="0"/>
+          <w:position w:val="0"/>
+          <w:sz w:val="26"/>
+          <w:shd w:fill="auto" w:val="clear"/>
+        </w:rPr>
+        <w:t xml:space="preserve">43. What are the differences between Attribute and property.</w:t>
+      </w:r>
+    </w:p>
+    <w:p>
+      <w:pPr>
+        <w:spacing w:before="0" w:after="0" w:line="432"/>
+        <w:ind w:right="0" w:left="720" w:firstLine="0"/>
+        <w:jc w:val="left"/>
+        <w:rPr>
+          <w:rFonts w:ascii="Times New Roman" w:hAnsi="Times New Roman" w:cs="Times New Roman" w:eastAsia="Times New Roman"/>
+          <w:b/>
+          <w:color w:val="000000"/>
+          <w:spacing w:val="0"/>
+          <w:position w:val="0"/>
+          <w:sz w:val="26"/>
+          <w:shd w:fill="auto" w:val="clear"/>
+        </w:rPr>
+      </w:pPr>
+      <w:r>
+        <w:rPr>
+          <w:rFonts w:ascii="Times New Roman" w:hAnsi="Times New Roman" w:cs="Times New Roman" w:eastAsia="Times New Roman"/>
+          <w:b/>
+          <w:color w:val="000000"/>
+          <w:spacing w:val="0"/>
+          <w:position w:val="0"/>
+          <w:sz w:val="26"/>
+          <w:shd w:fill="auto" w:val="clear"/>
+        </w:rPr>
+        <w:t xml:space="preserve">44. Can we bind the data for attribute.</w:t>
+      </w:r>
+    </w:p>
+    <w:p>
+      <w:pPr>
+        <w:spacing w:before="0" w:after="0" w:line="432"/>
+        <w:ind w:right="0" w:left="720" w:firstLine="0"/>
+        <w:jc w:val="left"/>
+        <w:rPr>
+          <w:rFonts w:ascii="Times New Roman" w:hAnsi="Times New Roman" w:cs="Times New Roman" w:eastAsia="Times New Roman"/>
+          <w:b/>
+          <w:color w:val="000000"/>
+          <w:spacing w:val="0"/>
+          <w:position w:val="0"/>
+          <w:sz w:val="26"/>
+          <w:shd w:fill="auto" w:val="clear"/>
+        </w:rPr>
+      </w:pPr>
+      <w:r>
+        <w:rPr>
+          <w:rFonts w:ascii="Times New Roman" w:hAnsi="Times New Roman" w:cs="Times New Roman" w:eastAsia="Times New Roman"/>
+          <w:b/>
+          <w:color w:val="000000"/>
+          <w:spacing w:val="0"/>
+          <w:position w:val="0"/>
+          <w:sz w:val="26"/>
+          <w:shd w:fill="auto" w:val="clear"/>
+        </w:rPr>
+        <w:t xml:space="preserve">45. What are the methods are there for binding a collection.</w:t>
+      </w:r>
+    </w:p>
+    <w:p>
+      <w:pPr>
+        <w:spacing w:before="0" w:after="0" w:line="432"/>
+        <w:ind w:right="0" w:left="720" w:firstLine="0"/>
+        <w:jc w:val="left"/>
+        <w:rPr>
+          <w:rFonts w:ascii="Times New Roman" w:hAnsi="Times New Roman" w:cs="Times New Roman" w:eastAsia="Times New Roman"/>
+          <w:b/>
+          <w:color w:val="000000"/>
+          <w:spacing w:val="0"/>
+          <w:position w:val="0"/>
+          <w:sz w:val="26"/>
+          <w:shd w:fill="auto" w:val="clear"/>
+        </w:rPr>
+      </w:pPr>
+    </w:p>
+    <w:p>
+      <w:pPr>
+        <w:spacing w:before="0" w:after="0" w:line="432"/>
+        <w:ind w:right="0" w:left="720" w:firstLine="0"/>
+        <w:jc w:val="left"/>
+        <w:rPr>
+          <w:rFonts w:ascii="Times New Roman" w:hAnsi="Times New Roman" w:cs="Times New Roman" w:eastAsia="Times New Roman"/>
+          <w:b/>
+          <w:color w:val="000000"/>
+          <w:spacing w:val="0"/>
+          <w:position w:val="0"/>
+          <w:sz w:val="26"/>
+          <w:shd w:fill="auto" w:val="clear"/>
+        </w:rPr>
+      </w:pPr>
+      <w:r>
+        <w:rPr>
+          <w:rFonts w:ascii="Times New Roman" w:hAnsi="Times New Roman" w:cs="Times New Roman" w:eastAsia="Times New Roman"/>
+          <w:b/>
+          <w:color w:val="000000"/>
+          <w:spacing w:val="0"/>
+          <w:position w:val="0"/>
+          <w:sz w:val="26"/>
+          <w:shd w:fill="auto" w:val="clear"/>
+        </w:rPr>
+        <w:t xml:space="preserve">46. How to bind multiple data in a list(ordered/unordered). </w:t>
+      </w:r>
+      <w:r>
+        <w:rPr>
+          <w:rFonts w:ascii="Cambria" w:hAnsi="Cambria" w:cs="Cambria" w:eastAsia="Cambria"/>
+          <w:b/>
+          <w:color w:val="FF0000"/>
+          <w:spacing w:val="0"/>
+          <w:position w:val="0"/>
+          <w:sz w:val="26"/>
+          <w:shd w:fill="auto" w:val="clear"/>
+        </w:rPr>
+        <w:t xml:space="preserve">(10)</w:t>
+      </w:r>
+    </w:p>
+    <w:p>
+      <w:pPr>
+        <w:spacing w:before="0" w:after="0" w:line="432"/>
+        <w:ind w:right="0" w:left="720" w:firstLine="0"/>
+        <w:jc w:val="left"/>
+        <w:rPr>
+          <w:rFonts w:ascii="Times New Roman" w:hAnsi="Times New Roman" w:cs="Times New Roman" w:eastAsia="Times New Roman"/>
+          <w:b/>
+          <w:color w:val="000000"/>
+          <w:spacing w:val="0"/>
+          <w:position w:val="0"/>
+          <w:sz w:val="26"/>
+          <w:shd w:fill="auto" w:val="clear"/>
+        </w:rPr>
+      </w:pPr>
+      <w:r>
+        <w:rPr>
+          <w:rFonts w:ascii="Times New Roman" w:hAnsi="Times New Roman" w:cs="Times New Roman" w:eastAsia="Times New Roman"/>
+          <w:b/>
+          <w:color w:val="000000"/>
+          <w:spacing w:val="0"/>
+          <w:position w:val="0"/>
+          <w:sz w:val="26"/>
+          <w:shd w:fill="auto" w:val="clear"/>
+        </w:rPr>
+        <w:t xml:space="preserve">47. Does React supports two-way bindings.</w:t>
+      </w:r>
+    </w:p>
+    <w:p>
+      <w:pPr>
+        <w:spacing w:before="0" w:after="0" w:line="432"/>
+        <w:ind w:right="0" w:left="720" w:firstLine="0"/>
+        <w:jc w:val="left"/>
+        <w:rPr>
+          <w:rFonts w:ascii="Times New Roman" w:hAnsi="Times New Roman" w:cs="Times New Roman" w:eastAsia="Times New Roman"/>
+          <w:b/>
+          <w:color w:val="000000"/>
+          <w:spacing w:val="0"/>
+          <w:position w:val="0"/>
+          <w:sz w:val="26"/>
+          <w:shd w:fill="auto" w:val="clear"/>
+        </w:rPr>
+      </w:pPr>
+      <w:r>
+        <w:rPr>
+          <w:rFonts w:ascii="Times New Roman" w:hAnsi="Times New Roman" w:cs="Times New Roman" w:eastAsia="Times New Roman"/>
+          <w:b/>
+          <w:color w:val="000000"/>
+          <w:spacing w:val="0"/>
+          <w:position w:val="0"/>
+          <w:sz w:val="26"/>
+          <w:shd w:fill="auto" w:val="clear"/>
+        </w:rPr>
+        <w:t xml:space="preserve">48. How to manage two-way bindings in React.</w:t>
+      </w:r>
+    </w:p>
+    <w:p>
+      <w:pPr>
+        <w:spacing w:before="0" w:after="0" w:line="432"/>
+        <w:ind w:right="0" w:left="720" w:firstLine="0"/>
+        <w:jc w:val="left"/>
+        <w:rPr>
+          <w:rFonts w:ascii="Times New Roman" w:hAnsi="Times New Roman" w:cs="Times New Roman" w:eastAsia="Times New Roman"/>
+          <w:b/>
+          <w:color w:val="000000"/>
+          <w:spacing w:val="0"/>
+          <w:position w:val="0"/>
+          <w:sz w:val="26"/>
+          <w:shd w:fill="auto" w:val="clear"/>
+        </w:rPr>
+      </w:pPr>
+      <w:r>
+        <w:rPr>
+          <w:rFonts w:ascii="Times New Roman" w:hAnsi="Times New Roman" w:cs="Times New Roman" w:eastAsia="Times New Roman"/>
+          <w:b/>
+          <w:color w:val="000000"/>
+          <w:spacing w:val="0"/>
+          <w:position w:val="0"/>
+          <w:sz w:val="26"/>
+          <w:shd w:fill="auto" w:val="clear"/>
+        </w:rPr>
+        <w:t xml:space="preserve">49. Which object is used to store the data.</w:t>
+      </w:r>
+    </w:p>
+    <w:p>
+      <w:pPr>
+        <w:spacing w:before="0" w:after="0" w:line="432"/>
+        <w:ind w:right="0" w:left="720" w:firstLine="0"/>
+        <w:jc w:val="left"/>
+        <w:rPr>
+          <w:rFonts w:ascii="Times New Roman" w:hAnsi="Times New Roman" w:cs="Times New Roman" w:eastAsia="Times New Roman"/>
+          <w:b/>
+          <w:color w:val="000000"/>
+          <w:spacing w:val="0"/>
+          <w:position w:val="0"/>
+          <w:sz w:val="26"/>
+          <w:shd w:fill="auto" w:val="clear"/>
+        </w:rPr>
+      </w:pPr>
+      <w:r>
+        <w:rPr>
+          <w:rFonts w:ascii="Times New Roman" w:hAnsi="Times New Roman" w:cs="Times New Roman" w:eastAsia="Times New Roman"/>
+          <w:b/>
+          <w:color w:val="000000"/>
+          <w:spacing w:val="0"/>
+          <w:position w:val="0"/>
+          <w:sz w:val="26"/>
+          <w:shd w:fill="auto" w:val="clear"/>
+        </w:rPr>
+        <w:t xml:space="preserve">50. Class &amp; Function which has the default state.</w:t>
+      </w:r>
+    </w:p>
+    <w:p>
+      <w:pPr>
+        <w:spacing w:before="0" w:after="0" w:line="432"/>
+        <w:ind w:right="0" w:left="720" w:firstLine="0"/>
+        <w:jc w:val="left"/>
+        <w:rPr>
+          <w:rFonts w:ascii="Times New Roman" w:hAnsi="Times New Roman" w:cs="Times New Roman" w:eastAsia="Times New Roman"/>
+          <w:b/>
+          <w:color w:val="000000"/>
+          <w:spacing w:val="0"/>
+          <w:position w:val="0"/>
+          <w:sz w:val="26"/>
+          <w:shd w:fill="auto" w:val="clear"/>
+        </w:rPr>
+      </w:pPr>
+      <w:r>
+        <w:rPr>
+          <w:rFonts w:ascii="Times New Roman" w:hAnsi="Times New Roman" w:cs="Times New Roman" w:eastAsia="Times New Roman"/>
+          <w:b/>
+          <w:color w:val="000000"/>
+          <w:spacing w:val="0"/>
+          <w:position w:val="0"/>
+          <w:sz w:val="26"/>
+          <w:shd w:fill="auto" w:val="clear"/>
+        </w:rPr>
+        <w:t xml:space="preserve">51. How to manage state in both class and functional approach.</w:t>
+      </w:r>
+    </w:p>
+    <w:p>
+      <w:pPr>
+        <w:spacing w:before="0" w:after="0" w:line="432"/>
+        <w:ind w:right="0" w:left="720" w:firstLine="0"/>
+        <w:jc w:val="left"/>
+        <w:rPr>
+          <w:rFonts w:ascii="Times New Roman" w:hAnsi="Times New Roman" w:cs="Times New Roman" w:eastAsia="Times New Roman"/>
+          <w:b/>
+          <w:color w:val="000000"/>
+          <w:spacing w:val="0"/>
+          <w:position w:val="0"/>
+          <w:sz w:val="26"/>
+          <w:shd w:fill="auto" w:val="clear"/>
+        </w:rPr>
+      </w:pPr>
+      <w:r>
+        <w:rPr>
+          <w:rFonts w:ascii="Times New Roman" w:hAnsi="Times New Roman" w:cs="Times New Roman" w:eastAsia="Times New Roman"/>
+          <w:b/>
+          <w:color w:val="000000"/>
+          <w:spacing w:val="0"/>
+          <w:position w:val="0"/>
+          <w:sz w:val="26"/>
+          <w:shd w:fill="auto" w:val="clear"/>
+        </w:rPr>
+        <w:t xml:space="preserve">52. Which method acts as a constructor in React.</w:t>
+      </w:r>
+    </w:p>
+    <w:p>
+      <w:pPr>
+        <w:spacing w:before="0" w:after="0" w:line="432"/>
+        <w:ind w:right="0" w:left="720" w:firstLine="0"/>
+        <w:jc w:val="left"/>
+        <w:rPr>
+          <w:rFonts w:ascii="Times New Roman" w:hAnsi="Times New Roman" w:cs="Times New Roman" w:eastAsia="Times New Roman"/>
+          <w:b/>
+          <w:color w:val="000000"/>
+          <w:spacing w:val="0"/>
+          <w:position w:val="0"/>
+          <w:sz w:val="26"/>
+          <w:shd w:fill="auto" w:val="clear"/>
+        </w:rPr>
+      </w:pPr>
+    </w:p>
+    <w:p>
+      <w:pPr>
+        <w:spacing w:before="0" w:after="0" w:line="432"/>
+        <w:ind w:right="0" w:left="720" w:firstLine="0"/>
+        <w:jc w:val="left"/>
+        <w:rPr>
+          <w:rFonts w:ascii="Times New Roman" w:hAnsi="Times New Roman" w:cs="Times New Roman" w:eastAsia="Times New Roman"/>
+          <w:b/>
+          <w:color w:val="FF0000"/>
+          <w:spacing w:val="0"/>
+          <w:position w:val="0"/>
+          <w:sz w:val="26"/>
+          <w:shd w:fill="auto" w:val="clear"/>
+        </w:rPr>
+      </w:pPr>
+      <w:r>
+        <w:rPr>
+          <w:rFonts w:ascii="Times New Roman" w:hAnsi="Times New Roman" w:cs="Times New Roman" w:eastAsia="Times New Roman"/>
+          <w:b/>
+          <w:color w:val="000000"/>
+          <w:spacing w:val="0"/>
+          <w:position w:val="0"/>
+          <w:sz w:val="26"/>
+          <w:shd w:fill="auto" w:val="clear"/>
+        </w:rPr>
+        <w:t xml:space="preserve">53. Javascript objects are managed by which object. </w:t>
+      </w:r>
+      <w:r>
+        <w:rPr>
+          <w:rFonts w:ascii="Times New Roman" w:hAnsi="Times New Roman" w:cs="Times New Roman" w:eastAsia="Times New Roman"/>
+          <w:b/>
+          <w:color w:val="FF0000"/>
+          <w:spacing w:val="0"/>
+          <w:position w:val="0"/>
+          <w:sz w:val="26"/>
+          <w:shd w:fill="auto" w:val="clear"/>
+        </w:rPr>
+        <w:t xml:space="preserve">(11)</w:t>
+      </w:r>
+    </w:p>
+    <w:p>
+      <w:pPr>
+        <w:spacing w:before="0" w:after="0" w:line="432"/>
+        <w:ind w:right="0" w:left="720" w:firstLine="0"/>
+        <w:jc w:val="left"/>
+        <w:rPr>
+          <w:rFonts w:ascii="Times New Roman" w:hAnsi="Times New Roman" w:cs="Times New Roman" w:eastAsia="Times New Roman"/>
+          <w:b/>
+          <w:color w:val="000000"/>
+          <w:spacing w:val="0"/>
+          <w:position w:val="0"/>
+          <w:sz w:val="26"/>
+          <w:shd w:fill="auto" w:val="clear"/>
+        </w:rPr>
+      </w:pPr>
+      <w:r>
+        <w:rPr>
+          <w:rFonts w:ascii="Times New Roman" w:hAnsi="Times New Roman" w:cs="Times New Roman" w:eastAsia="Times New Roman"/>
+          <w:b/>
+          <w:color w:val="000000"/>
+          <w:spacing w:val="0"/>
+          <w:position w:val="0"/>
+          <w:sz w:val="26"/>
+          <w:shd w:fill="auto" w:val="clear"/>
+        </w:rPr>
+        <w:t xml:space="preserve">54. What are the JS borwser events are there.</w:t>
+      </w:r>
+    </w:p>
+    <w:p>
+      <w:pPr>
+        <w:spacing w:before="0" w:after="0" w:line="432"/>
+        <w:ind w:right="0" w:left="720" w:firstLine="0"/>
+        <w:jc w:val="left"/>
+        <w:rPr>
+          <w:rFonts w:ascii="Times New Roman" w:hAnsi="Times New Roman" w:cs="Times New Roman" w:eastAsia="Times New Roman"/>
+          <w:b/>
+          <w:color w:val="000000"/>
+          <w:spacing w:val="0"/>
+          <w:position w:val="0"/>
+          <w:sz w:val="26"/>
+          <w:shd w:fill="auto" w:val="clear"/>
+        </w:rPr>
+      </w:pPr>
+      <w:r>
+        <w:rPr>
+          <w:rFonts w:ascii="Times New Roman" w:hAnsi="Times New Roman" w:cs="Times New Roman" w:eastAsia="Times New Roman"/>
+          <w:b/>
+          <w:color w:val="000000"/>
+          <w:spacing w:val="0"/>
+          <w:position w:val="0"/>
+          <w:sz w:val="26"/>
+          <w:shd w:fill="auto" w:val="clear"/>
+        </w:rPr>
+        <w:t xml:space="preserve">55. Is React directly use browser events. if not then it uses which event.</w:t>
+      </w:r>
+    </w:p>
+    <w:p>
+      <w:pPr>
+        <w:spacing w:before="0" w:after="0" w:line="432"/>
+        <w:ind w:right="0" w:left="720" w:firstLine="0"/>
+        <w:jc w:val="left"/>
+        <w:rPr>
+          <w:rFonts w:ascii="Times New Roman" w:hAnsi="Times New Roman" w:cs="Times New Roman" w:eastAsia="Times New Roman"/>
+          <w:b/>
+          <w:color w:val="000000"/>
+          <w:spacing w:val="0"/>
+          <w:position w:val="0"/>
+          <w:sz w:val="26"/>
+          <w:shd w:fill="auto" w:val="clear"/>
+        </w:rPr>
+      </w:pPr>
+      <w:r>
+        <w:rPr>
+          <w:rFonts w:ascii="Times New Roman" w:hAnsi="Times New Roman" w:cs="Times New Roman" w:eastAsia="Times New Roman"/>
+          <w:b/>
+          <w:color w:val="000000"/>
+          <w:spacing w:val="0"/>
+          <w:position w:val="0"/>
+          <w:sz w:val="26"/>
+          <w:shd w:fill="auto" w:val="clear"/>
+        </w:rPr>
+        <w:t xml:space="preserve">56. In React Synthetic events support how many arguments.</w:t>
+      </w:r>
+    </w:p>
+    <w:p>
+      <w:pPr>
+        <w:spacing w:before="0" w:after="0" w:line="432"/>
+        <w:ind w:right="0" w:left="720" w:firstLine="0"/>
+        <w:jc w:val="left"/>
+        <w:rPr>
+          <w:rFonts w:ascii="Times New Roman" w:hAnsi="Times New Roman" w:cs="Times New Roman" w:eastAsia="Times New Roman"/>
+          <w:b/>
+          <w:color w:val="000000"/>
+          <w:spacing w:val="0"/>
+          <w:position w:val="0"/>
+          <w:sz w:val="26"/>
+          <w:shd w:fill="auto" w:val="clear"/>
+        </w:rPr>
+      </w:pPr>
+      <w:r>
+        <w:rPr>
+          <w:rFonts w:ascii="Times New Roman" w:hAnsi="Times New Roman" w:cs="Times New Roman" w:eastAsia="Times New Roman"/>
+          <w:b/>
+          <w:color w:val="000000"/>
+          <w:spacing w:val="0"/>
+          <w:position w:val="0"/>
+          <w:sz w:val="26"/>
+          <w:shd w:fill="auto" w:val="clear"/>
+        </w:rPr>
+        <w:t xml:space="preserve">57. What is the rule for binding a value into a form element.</w:t>
+      </w:r>
+    </w:p>
+    <w:p>
+      <w:pPr>
+        <w:spacing w:before="0" w:after="0" w:line="432"/>
+        <w:ind w:right="0" w:left="720" w:firstLine="0"/>
+        <w:jc w:val="left"/>
+        <w:rPr>
+          <w:rFonts w:ascii="Times New Roman" w:hAnsi="Times New Roman" w:cs="Times New Roman" w:eastAsia="Times New Roman"/>
+          <w:b/>
+          <w:color w:val="000000"/>
+          <w:spacing w:val="0"/>
+          <w:position w:val="0"/>
+          <w:sz w:val="26"/>
+          <w:shd w:fill="auto" w:val="clear"/>
+        </w:rPr>
+      </w:pPr>
+    </w:p>
+    <w:p>
+      <w:pPr>
+        <w:spacing w:before="0" w:after="0" w:line="432"/>
+        <w:ind w:right="0" w:left="720" w:firstLine="0"/>
+        <w:jc w:val="left"/>
+        <w:rPr>
+          <w:rFonts w:ascii="Times New Roman" w:hAnsi="Times New Roman" w:cs="Times New Roman" w:eastAsia="Times New Roman"/>
+          <w:b/>
+          <w:color w:val="FF0000"/>
+          <w:spacing w:val="0"/>
+          <w:position w:val="0"/>
+          <w:sz w:val="26"/>
+          <w:shd w:fill="auto" w:val="clear"/>
+        </w:rPr>
+      </w:pPr>
+      <w:r>
+        <w:rPr>
+          <w:rFonts w:ascii="Times New Roman" w:hAnsi="Times New Roman" w:cs="Times New Roman" w:eastAsia="Times New Roman"/>
+          <w:b/>
+          <w:color w:val="000000"/>
+          <w:spacing w:val="0"/>
+          <w:position w:val="0"/>
+          <w:sz w:val="26"/>
+          <w:shd w:fill="auto" w:val="clear"/>
+        </w:rPr>
+        <w:t xml:space="preserve">58. What is the dfiierence between useState() and useEffects(). </w:t>
+      </w:r>
+      <w:r>
+        <w:rPr>
+          <w:rFonts w:ascii="Times New Roman" w:hAnsi="Times New Roman" w:cs="Times New Roman" w:eastAsia="Times New Roman"/>
+          <w:b/>
+          <w:color w:val="FF0000"/>
+          <w:spacing w:val="0"/>
+          <w:position w:val="0"/>
+          <w:sz w:val="26"/>
+          <w:shd w:fill="auto" w:val="clear"/>
+        </w:rPr>
+        <w:t xml:space="preserve">(12)</w:t>
+      </w:r>
+    </w:p>
+    <w:p>
+      <w:pPr>
+        <w:spacing w:before="0" w:after="0" w:line="432"/>
+        <w:ind w:right="0" w:left="720" w:firstLine="0"/>
+        <w:jc w:val="left"/>
+        <w:rPr>
+          <w:rFonts w:ascii="Times New Roman" w:hAnsi="Times New Roman" w:cs="Times New Roman" w:eastAsia="Times New Roman"/>
+          <w:b/>
+          <w:color w:val="000000"/>
+          <w:spacing w:val="0"/>
+          <w:position w:val="0"/>
+          <w:sz w:val="26"/>
+          <w:shd w:fill="auto" w:val="clear"/>
+        </w:rPr>
+      </w:pPr>
+      <w:r>
+        <w:rPr>
+          <w:rFonts w:ascii="Times New Roman" w:hAnsi="Times New Roman" w:cs="Times New Roman" w:eastAsia="Times New Roman"/>
+          <w:b/>
+          <w:color w:val="000000"/>
+          <w:spacing w:val="0"/>
+          <w:position w:val="0"/>
+          <w:sz w:val="26"/>
+          <w:shd w:fill="auto" w:val="clear"/>
+        </w:rPr>
+        <w:t xml:space="preserve">59. What are the state functionality includes.</w:t>
+      </w:r>
+    </w:p>
+    <w:p>
+      <w:pPr>
+        <w:spacing w:before="0" w:after="0" w:line="432"/>
+        <w:ind w:right="0" w:left="720" w:firstLine="0"/>
+        <w:jc w:val="left"/>
+        <w:rPr>
+          <w:rFonts w:ascii="Times New Roman" w:hAnsi="Times New Roman" w:cs="Times New Roman" w:eastAsia="Times New Roman"/>
+          <w:b/>
+          <w:color w:val="000000"/>
+          <w:spacing w:val="0"/>
+          <w:position w:val="0"/>
+          <w:sz w:val="26"/>
+          <w:shd w:fill="auto" w:val="clear"/>
+        </w:rPr>
+      </w:pPr>
+      <w:r>
+        <w:rPr>
+          <w:rFonts w:ascii="Times New Roman" w:hAnsi="Times New Roman" w:cs="Times New Roman" w:eastAsia="Times New Roman"/>
+          <w:b/>
+          <w:color w:val="000000"/>
+          <w:spacing w:val="0"/>
+          <w:position w:val="0"/>
+          <w:sz w:val="26"/>
+          <w:shd w:fill="auto" w:val="clear"/>
+        </w:rPr>
+        <w:t xml:space="preserve">60. What state functionality returns.</w:t>
+      </w:r>
+    </w:p>
+    <w:p>
+      <w:pPr>
+        <w:spacing w:before="0" w:after="0" w:line="432"/>
+        <w:ind w:right="0" w:left="720" w:firstLine="0"/>
+        <w:jc w:val="left"/>
+        <w:rPr>
+          <w:rFonts w:ascii="Times New Roman" w:hAnsi="Times New Roman" w:cs="Times New Roman" w:eastAsia="Times New Roman"/>
+          <w:b/>
+          <w:color w:val="000000"/>
+          <w:spacing w:val="0"/>
+          <w:position w:val="0"/>
+          <w:sz w:val="26"/>
+          <w:shd w:fill="auto" w:val="clear"/>
+        </w:rPr>
+      </w:pPr>
+      <w:r>
+        <w:rPr>
+          <w:rFonts w:ascii="Times New Roman" w:hAnsi="Times New Roman" w:cs="Times New Roman" w:eastAsia="Times New Roman"/>
+          <w:b/>
+          <w:color w:val="000000"/>
+          <w:spacing w:val="0"/>
+          <w:position w:val="0"/>
+          <w:sz w:val="26"/>
+          <w:shd w:fill="auto" w:val="clear"/>
+        </w:rPr>
+        <w:t xml:space="preserve">61. What is the rule for declaring the state.</w:t>
+      </w:r>
+    </w:p>
+    <w:p>
+      <w:pPr>
+        <w:spacing w:before="0" w:after="0" w:line="432"/>
+        <w:ind w:right="0" w:left="720" w:firstLine="0"/>
+        <w:jc w:val="left"/>
+        <w:rPr>
+          <w:rFonts w:ascii="Times New Roman" w:hAnsi="Times New Roman" w:cs="Times New Roman" w:eastAsia="Times New Roman"/>
+          <w:b/>
+          <w:color w:val="000000"/>
+          <w:spacing w:val="0"/>
+          <w:position w:val="0"/>
+          <w:sz w:val="26"/>
+          <w:shd w:fill="auto" w:val="clear"/>
+        </w:rPr>
+      </w:pPr>
+      <w:r>
+        <w:rPr>
+          <w:rFonts w:ascii="Times New Roman" w:hAnsi="Times New Roman" w:cs="Times New Roman" w:eastAsia="Times New Roman"/>
+          <w:b/>
+          <w:color w:val="000000"/>
+          <w:spacing w:val="0"/>
+          <w:position w:val="0"/>
+          <w:sz w:val="26"/>
+          <w:shd w:fill="auto" w:val="clear"/>
+        </w:rPr>
+        <w:t xml:space="preserve">62. What useEffects() do.</w:t>
+      </w:r>
+    </w:p>
+    <w:p>
+      <w:pPr>
+        <w:spacing w:before="0" w:after="0" w:line="432"/>
+        <w:ind w:right="0" w:left="720" w:firstLine="0"/>
+        <w:jc w:val="left"/>
+        <w:rPr>
+          <w:rFonts w:ascii="Times New Roman" w:hAnsi="Times New Roman" w:cs="Times New Roman" w:eastAsia="Times New Roman"/>
+          <w:b/>
+          <w:color w:val="000000"/>
+          <w:spacing w:val="0"/>
+          <w:position w:val="0"/>
+          <w:sz w:val="26"/>
+          <w:shd w:fill="auto" w:val="clear"/>
+        </w:rPr>
+      </w:pPr>
+    </w:p>
+    <w:p>
+      <w:pPr>
+        <w:spacing w:before="0" w:after="0" w:line="432"/>
+        <w:ind w:right="0" w:left="720" w:firstLine="0"/>
+        <w:jc w:val="left"/>
+        <w:rPr>
+          <w:rFonts w:ascii="Times New Roman" w:hAnsi="Times New Roman" w:cs="Times New Roman" w:eastAsia="Times New Roman"/>
+          <w:b/>
+          <w:color w:val="000000"/>
+          <w:spacing w:val="0"/>
+          <w:position w:val="0"/>
+          <w:sz w:val="26"/>
+          <w:shd w:fill="auto" w:val="clear"/>
+        </w:rPr>
+      </w:pPr>
+      <w:r>
+        <w:rPr>
+          <w:rFonts w:ascii="Times New Roman" w:hAnsi="Times New Roman" w:cs="Times New Roman" w:eastAsia="Times New Roman"/>
+          <w:b/>
+          <w:color w:val="000000"/>
+          <w:spacing w:val="0"/>
+          <w:position w:val="0"/>
+          <w:sz w:val="26"/>
+          <w:shd w:fill="auto" w:val="clear"/>
+        </w:rPr>
+        <w:t xml:space="preserve">63. </w:t>
+      </w:r>
+    </w:p>
+    <w:p>
+      <w:pPr>
+        <w:spacing w:before="0" w:after="0" w:line="432"/>
+        <w:ind w:right="0" w:left="720" w:firstLine="0"/>
+        <w:jc w:val="left"/>
+        <w:rPr>
+          <w:rFonts w:ascii="Times New Roman" w:hAnsi="Times New Roman" w:cs="Times New Roman" w:eastAsia="Times New Roman"/>
+          <w:b/>
+          <w:color w:val="000000"/>
+          <w:spacing w:val="0"/>
+          <w:position w:val="0"/>
+          <w:sz w:val="26"/>
+          <w:shd w:fill="auto" w:val="clear"/>
+        </w:rPr>
+      </w:pPr>
+      <w:r>
+        <w:rPr>
+          <w:rFonts w:ascii="Times New Roman" w:hAnsi="Times New Roman" w:cs="Times New Roman" w:eastAsia="Times New Roman"/>
+          <w:b/>
+          <w:color w:val="000000"/>
+          <w:spacing w:val="0"/>
+          <w:position w:val="0"/>
+          <w:sz w:val="26"/>
+          <w:shd w:fill="auto" w:val="clear"/>
+        </w:rPr>
+        <w:t xml:space="preserve"> </w:t>
+      </w:r>
+    </w:p>
+    <w:p>
+      <w:pPr>
+        <w:spacing w:before="0" w:after="0" w:line="432"/>
+        <w:ind w:right="0" w:left="720" w:firstLine="0"/>
+        <w:jc w:val="left"/>
+        <w:rPr>
+          <w:rFonts w:ascii="Times New Roman" w:hAnsi="Times New Roman" w:cs="Times New Roman" w:eastAsia="Times New Roman"/>
+          <w:b/>
+          <w:color w:val="000000"/>
+          <w:spacing w:val="0"/>
+          <w:position w:val="0"/>
+          <w:sz w:val="26"/>
+          <w:shd w:fill="auto" w:val="clear"/>
+        </w:rPr>
+      </w:pPr>
+    </w:p>
+    <w:p>
+      <w:pPr>
+        <w:spacing w:before="0" w:after="0" w:line="432"/>
+        <w:ind w:right="0" w:left="720" w:firstLine="0"/>
+        <w:jc w:val="left"/>
+        <w:rPr>
+          <w:rFonts w:ascii="Times New Roman" w:hAnsi="Times New Roman" w:cs="Times New Roman" w:eastAsia="Times New Roman"/>
+          <w:b/>
+          <w:color w:val="000000"/>
+          <w:spacing w:val="0"/>
+          <w:position w:val="0"/>
+          <w:sz w:val="26"/>
+          <w:shd w:fill="auto" w:val="clear"/>
+        </w:rPr>
+      </w:pPr>
+    </w:p>
+    <w:p>
+      <w:pPr>
+        <w:spacing w:before="0" w:after="0" w:line="432"/>
+        <w:ind w:right="0" w:left="720" w:firstLine="0"/>
+        <w:jc w:val="left"/>
+        <w:rPr>
+          <w:rFonts w:ascii="Times New Roman" w:hAnsi="Times New Roman" w:cs="Times New Roman" w:eastAsia="Times New Roman"/>
+          <w:b/>
+          <w:color w:val="000000"/>
+          <w:spacing w:val="0"/>
+          <w:position w:val="0"/>
+          <w:sz w:val="26"/>
+          <w:shd w:fill="auto" w:val="clear"/>
+        </w:rPr>
+      </w:pPr>
     </w:p>
     <w:p>
       <w:pPr>

</xml_diff>

<commit_message>
changes done upto 16
</commit_message>
<xml_diff>
--- a/Notes/REACT CONTENTS, FAQs.docx
+++ b/Notes/REACT CONTENTS, FAQs.docx
@@ -6230,8 +6230,460 @@
           <w:sz w:val="26"/>
           <w:shd w:fill="auto" w:val="clear"/>
         </w:rPr>
-        <w:t xml:space="preserve">63. </w:t>
-      </w:r>
+        <w:t xml:space="preserve">63. When the state is maintained in class component. </w:t>
+      </w:r>
+      <w:r>
+        <w:rPr>
+          <w:rFonts w:ascii="Times New Roman" w:hAnsi="Times New Roman" w:cs="Times New Roman" w:eastAsia="Times New Roman"/>
+          <w:b/>
+          <w:color w:val="FF0000"/>
+          <w:spacing w:val="0"/>
+          <w:position w:val="0"/>
+          <w:sz w:val="26"/>
+          <w:shd w:fill="auto" w:val="clear"/>
+        </w:rPr>
+        <w:t xml:space="preserve">(13)</w:t>
+      </w:r>
+    </w:p>
+    <w:p>
+      <w:pPr>
+        <w:spacing w:before="0" w:after="0" w:line="432"/>
+        <w:ind w:right="0" w:left="720" w:firstLine="0"/>
+        <w:jc w:val="left"/>
+        <w:rPr>
+          <w:rFonts w:ascii="Times New Roman" w:hAnsi="Times New Roman" w:cs="Times New Roman" w:eastAsia="Times New Roman"/>
+          <w:b/>
+          <w:color w:val="000000"/>
+          <w:spacing w:val="0"/>
+          <w:position w:val="0"/>
+          <w:sz w:val="26"/>
+          <w:shd w:fill="auto" w:val="clear"/>
+        </w:rPr>
+      </w:pPr>
+      <w:r>
+        <w:rPr>
+          <w:rFonts w:ascii="Times New Roman" w:hAnsi="Times New Roman" w:cs="Times New Roman" w:eastAsia="Times New Roman"/>
+          <w:b/>
+          <w:color w:val="000000"/>
+          <w:spacing w:val="0"/>
+          <w:position w:val="0"/>
+          <w:sz w:val="26"/>
+          <w:shd w:fill="auto" w:val="clear"/>
+        </w:rPr>
+        <w:t xml:space="preserve">64. What is the use of props inside of a constructor.</w:t>
+      </w:r>
+    </w:p>
+    <w:p>
+      <w:pPr>
+        <w:spacing w:before="0" w:after="0" w:line="432"/>
+        <w:ind w:right="0" w:left="720" w:firstLine="0"/>
+        <w:jc w:val="left"/>
+        <w:rPr>
+          <w:rFonts w:ascii="Times New Roman" w:hAnsi="Times New Roman" w:cs="Times New Roman" w:eastAsia="Times New Roman"/>
+          <w:b/>
+          <w:color w:val="000000"/>
+          <w:spacing w:val="0"/>
+          <w:position w:val="0"/>
+          <w:sz w:val="26"/>
+          <w:shd w:fill="auto" w:val="clear"/>
+        </w:rPr>
+      </w:pPr>
+      <w:r>
+        <w:rPr>
+          <w:rFonts w:ascii="Times New Roman" w:hAnsi="Times New Roman" w:cs="Times New Roman" w:eastAsia="Times New Roman"/>
+          <w:b/>
+          <w:color w:val="000000"/>
+          <w:spacing w:val="0"/>
+          <w:position w:val="0"/>
+          <w:sz w:val="26"/>
+          <w:shd w:fill="auto" w:val="clear"/>
+        </w:rPr>
+        <w:t xml:space="preserve">65. Which method is used to set the value in state.</w:t>
+      </w:r>
+    </w:p>
+    <w:p>
+      <w:pPr>
+        <w:spacing w:before="0" w:after="0" w:line="432"/>
+        <w:ind w:right="0" w:left="720" w:firstLine="0"/>
+        <w:jc w:val="left"/>
+        <w:rPr>
+          <w:rFonts w:ascii="Times New Roman" w:hAnsi="Times New Roman" w:cs="Times New Roman" w:eastAsia="Times New Roman"/>
+          <w:b/>
+          <w:color w:val="000000"/>
+          <w:spacing w:val="0"/>
+          <w:position w:val="0"/>
+          <w:sz w:val="26"/>
+          <w:shd w:fill="auto" w:val="clear"/>
+        </w:rPr>
+      </w:pPr>
+      <w:r>
+        <w:rPr>
+          <w:rFonts w:ascii="Times New Roman" w:hAnsi="Times New Roman" w:cs="Times New Roman" w:eastAsia="Times New Roman"/>
+          <w:b/>
+          <w:color w:val="000000"/>
+          <w:spacing w:val="0"/>
+          <w:position w:val="0"/>
+          <w:sz w:val="26"/>
+          <w:shd w:fill="auto" w:val="clear"/>
+        </w:rPr>
+        <w:t xml:space="preserve">66. If our event is trying to set the value then how the event will bind into the state.</w:t>
+      </w:r>
+    </w:p>
+    <w:p>
+      <w:pPr>
+        <w:spacing w:before="0" w:after="0" w:line="432"/>
+        <w:ind w:right="0" w:left="720" w:firstLine="0"/>
+        <w:jc w:val="left"/>
+        <w:rPr>
+          <w:rFonts w:ascii="Times New Roman" w:hAnsi="Times New Roman" w:cs="Times New Roman" w:eastAsia="Times New Roman"/>
+          <w:b/>
+          <w:color w:val="000000"/>
+          <w:spacing w:val="0"/>
+          <w:position w:val="0"/>
+          <w:sz w:val="26"/>
+          <w:shd w:fill="auto" w:val="clear"/>
+        </w:rPr>
+      </w:pPr>
+    </w:p>
+    <w:p>
+      <w:pPr>
+        <w:spacing w:before="0" w:after="0" w:line="432"/>
+        <w:ind w:right="0" w:left="720" w:firstLine="0"/>
+        <w:jc w:val="left"/>
+        <w:rPr>
+          <w:rFonts w:ascii="Times New Roman" w:hAnsi="Times New Roman" w:cs="Times New Roman" w:eastAsia="Times New Roman"/>
+          <w:b/>
+          <w:color w:val="FF0000"/>
+          <w:spacing w:val="0"/>
+          <w:position w:val="0"/>
+          <w:sz w:val="26"/>
+          <w:shd w:fill="auto" w:val="clear"/>
+        </w:rPr>
+      </w:pPr>
+      <w:r>
+        <w:rPr>
+          <w:rFonts w:ascii="Times New Roman" w:hAnsi="Times New Roman" w:cs="Times New Roman" w:eastAsia="Times New Roman"/>
+          <w:b/>
+          <w:color w:val="000000"/>
+          <w:spacing w:val="0"/>
+          <w:position w:val="0"/>
+          <w:sz w:val="26"/>
+          <w:shd w:fill="auto" w:val="clear"/>
+        </w:rPr>
+        <w:t xml:space="preserve">67. What is the use of Component properties. </w:t>
+      </w:r>
+      <w:r>
+        <w:rPr>
+          <w:rFonts w:ascii="Times New Roman" w:hAnsi="Times New Roman" w:cs="Times New Roman" w:eastAsia="Times New Roman"/>
+          <w:b/>
+          <w:color w:val="FF0000"/>
+          <w:spacing w:val="0"/>
+          <w:position w:val="0"/>
+          <w:sz w:val="26"/>
+          <w:shd w:fill="auto" w:val="clear"/>
+        </w:rPr>
+        <w:t xml:space="preserve">(14)</w:t>
+      </w:r>
+    </w:p>
+    <w:p>
+      <w:pPr>
+        <w:spacing w:before="0" w:after="0" w:line="432"/>
+        <w:ind w:right="0" w:left="720" w:firstLine="0"/>
+        <w:jc w:val="left"/>
+        <w:rPr>
+          <w:rFonts w:ascii="Times New Roman" w:hAnsi="Times New Roman" w:cs="Times New Roman" w:eastAsia="Times New Roman"/>
+          <w:b/>
+          <w:color w:val="000000"/>
+          <w:spacing w:val="0"/>
+          <w:position w:val="0"/>
+          <w:sz w:val="26"/>
+          <w:shd w:fill="auto" w:val="clear"/>
+        </w:rPr>
+      </w:pPr>
+      <w:r>
+        <w:rPr>
+          <w:rFonts w:ascii="Times New Roman" w:hAnsi="Times New Roman" w:cs="Times New Roman" w:eastAsia="Times New Roman"/>
+          <w:b/>
+          <w:color w:val="000000"/>
+          <w:spacing w:val="0"/>
+          <w:position w:val="0"/>
+          <w:sz w:val="26"/>
+          <w:shd w:fill="auto" w:val="clear"/>
+        </w:rPr>
+        <w:t xml:space="preserve">68. How to pass the data from one component to another component in both functional and class approach.</w:t>
+      </w:r>
+    </w:p>
+    <w:p>
+      <w:pPr>
+        <w:spacing w:before="0" w:after="0" w:line="432"/>
+        <w:ind w:right="0" w:left="720" w:firstLine="0"/>
+        <w:jc w:val="left"/>
+        <w:rPr>
+          <w:rFonts w:ascii="Times New Roman" w:hAnsi="Times New Roman" w:cs="Times New Roman" w:eastAsia="Times New Roman"/>
+          <w:b/>
+          <w:color w:val="000000"/>
+          <w:spacing w:val="0"/>
+          <w:position w:val="0"/>
+          <w:sz w:val="26"/>
+          <w:shd w:fill="auto" w:val="clear"/>
+        </w:rPr>
+      </w:pPr>
+      <w:r>
+        <w:rPr>
+          <w:rFonts w:ascii="Times New Roman" w:hAnsi="Times New Roman" w:cs="Times New Roman" w:eastAsia="Times New Roman"/>
+          <w:b/>
+          <w:color w:val="000000"/>
+          <w:spacing w:val="0"/>
+          <w:position w:val="0"/>
+          <w:sz w:val="26"/>
+          <w:shd w:fill="auto" w:val="clear"/>
+        </w:rPr>
+        <w:t xml:space="preserve">69. How React uses style binding and class binding.</w:t>
+      </w:r>
+    </w:p>
+    <w:p>
+      <w:pPr>
+        <w:spacing w:before="0" w:after="0" w:line="432"/>
+        <w:ind w:right="0" w:left="720" w:firstLine="0"/>
+        <w:jc w:val="left"/>
+        <w:rPr>
+          <w:rFonts w:ascii="Times New Roman" w:hAnsi="Times New Roman" w:cs="Times New Roman" w:eastAsia="Times New Roman"/>
+          <w:b/>
+          <w:color w:val="000000"/>
+          <w:spacing w:val="0"/>
+          <w:position w:val="0"/>
+          <w:sz w:val="26"/>
+          <w:shd w:fill="auto" w:val="clear"/>
+        </w:rPr>
+      </w:pPr>
+    </w:p>
+    <w:p>
+      <w:pPr>
+        <w:spacing w:before="0" w:after="0" w:line="432"/>
+        <w:ind w:right="0" w:left="720" w:firstLine="0"/>
+        <w:jc w:val="left"/>
+        <w:rPr>
+          <w:rFonts w:ascii="Times New Roman" w:hAnsi="Times New Roman" w:cs="Times New Roman" w:eastAsia="Times New Roman"/>
+          <w:b/>
+          <w:color w:val="FF0000"/>
+          <w:spacing w:val="0"/>
+          <w:position w:val="0"/>
+          <w:sz w:val="26"/>
+          <w:shd w:fill="auto" w:val="clear"/>
+        </w:rPr>
+      </w:pPr>
+      <w:r>
+        <w:rPr>
+          <w:rFonts w:ascii="Times New Roman" w:hAnsi="Times New Roman" w:cs="Times New Roman" w:eastAsia="Times New Roman"/>
+          <w:b/>
+          <w:color w:val="000000"/>
+          <w:spacing w:val="0"/>
+          <w:position w:val="0"/>
+          <w:sz w:val="26"/>
+          <w:shd w:fill="auto" w:val="clear"/>
+        </w:rPr>
+        <w:t xml:space="preserve">70. What is AS-IS, TO-BE &amp; GAP. </w:t>
+      </w:r>
+      <w:r>
+        <w:rPr>
+          <w:rFonts w:ascii="Times New Roman" w:hAnsi="Times New Roman" w:cs="Times New Roman" w:eastAsia="Times New Roman"/>
+          <w:b/>
+          <w:color w:val="FF0000"/>
+          <w:spacing w:val="0"/>
+          <w:position w:val="0"/>
+          <w:sz w:val="26"/>
+          <w:shd w:fill="auto" w:val="clear"/>
+        </w:rPr>
+        <w:t xml:space="preserve">(16)</w:t>
+      </w:r>
+    </w:p>
+    <w:p>
+      <w:pPr>
+        <w:spacing w:before="0" w:after="0" w:line="432"/>
+        <w:ind w:right="0" w:left="720" w:firstLine="0"/>
+        <w:jc w:val="left"/>
+        <w:rPr>
+          <w:rFonts w:ascii="Times New Roman" w:hAnsi="Times New Roman" w:cs="Times New Roman" w:eastAsia="Times New Roman"/>
+          <w:b/>
+          <w:color w:val="000000"/>
+          <w:spacing w:val="0"/>
+          <w:position w:val="0"/>
+          <w:sz w:val="26"/>
+          <w:shd w:fill="auto" w:val="clear"/>
+        </w:rPr>
+      </w:pPr>
+      <w:r>
+        <w:rPr>
+          <w:rFonts w:ascii="Times New Roman" w:hAnsi="Times New Roman" w:cs="Times New Roman" w:eastAsia="Times New Roman"/>
+          <w:b/>
+          <w:color w:val="000000"/>
+          <w:spacing w:val="0"/>
+          <w:position w:val="0"/>
+          <w:sz w:val="26"/>
+          <w:shd w:fill="auto" w:val="clear"/>
+        </w:rPr>
+        <w:t xml:space="preserve">71. What are the popular 3rd party for Frms in react.</w:t>
+      </w:r>
+    </w:p>
+    <w:p>
+      <w:pPr>
+        <w:spacing w:before="0" w:after="0" w:line="432"/>
+        <w:ind w:right="0" w:left="720" w:firstLine="0"/>
+        <w:jc w:val="left"/>
+        <w:rPr>
+          <w:rFonts w:ascii="Times New Roman" w:hAnsi="Times New Roman" w:cs="Times New Roman" w:eastAsia="Times New Roman"/>
+          <w:b/>
+          <w:color w:val="000000"/>
+          <w:spacing w:val="0"/>
+          <w:position w:val="0"/>
+          <w:sz w:val="26"/>
+          <w:shd w:fill="auto" w:val="clear"/>
+        </w:rPr>
+      </w:pPr>
+      <w:r>
+        <w:rPr>
+          <w:rFonts w:ascii="Times New Roman" w:hAnsi="Times New Roman" w:cs="Times New Roman" w:eastAsia="Times New Roman"/>
+          <w:b/>
+          <w:color w:val="000000"/>
+          <w:spacing w:val="0"/>
+          <w:position w:val="0"/>
+          <w:sz w:val="26"/>
+          <w:shd w:fill="auto" w:val="clear"/>
+        </w:rPr>
+        <w:t xml:space="preserve">72. What is initial values in Formik</w:t>
+      </w:r>
+    </w:p>
+    <w:p>
+      <w:pPr>
+        <w:spacing w:before="0" w:after="0" w:line="432"/>
+        <w:ind w:right="0" w:left="720" w:firstLine="0"/>
+        <w:jc w:val="left"/>
+        <w:rPr>
+          <w:rFonts w:ascii="Times New Roman" w:hAnsi="Times New Roman" w:cs="Times New Roman" w:eastAsia="Times New Roman"/>
+          <w:b/>
+          <w:color w:val="000000"/>
+          <w:spacing w:val="0"/>
+          <w:position w:val="0"/>
+          <w:sz w:val="26"/>
+          <w:shd w:fill="auto" w:val="clear"/>
+        </w:rPr>
+      </w:pPr>
+      <w:r>
+        <w:rPr>
+          <w:rFonts w:ascii="Times New Roman" w:hAnsi="Times New Roman" w:cs="Times New Roman" w:eastAsia="Times New Roman"/>
+          <w:b/>
+          <w:color w:val="000000"/>
+          <w:spacing w:val="0"/>
+          <w:position w:val="0"/>
+          <w:sz w:val="26"/>
+          <w:shd w:fill="auto" w:val="clear"/>
+        </w:rPr>
+        <w:t xml:space="preserve">73. What is onSubmit in Formik.</w:t>
+      </w:r>
+    </w:p>
+    <w:p>
+      <w:pPr>
+        <w:spacing w:before="0" w:after="0" w:line="432"/>
+        <w:ind w:right="0" w:left="720" w:firstLine="0"/>
+        <w:jc w:val="left"/>
+        <w:rPr>
+          <w:rFonts w:ascii="Times New Roman" w:hAnsi="Times New Roman" w:cs="Times New Roman" w:eastAsia="Times New Roman"/>
+          <w:b/>
+          <w:color w:val="000000"/>
+          <w:spacing w:val="0"/>
+          <w:position w:val="0"/>
+          <w:sz w:val="26"/>
+          <w:shd w:fill="auto" w:val="clear"/>
+        </w:rPr>
+      </w:pPr>
+      <w:r>
+        <w:rPr>
+          <w:rFonts w:ascii="Times New Roman" w:hAnsi="Times New Roman" w:cs="Times New Roman" w:eastAsia="Times New Roman"/>
+          <w:b/>
+          <w:color w:val="000000"/>
+          <w:spacing w:val="0"/>
+          <w:position w:val="0"/>
+          <w:sz w:val="26"/>
+          <w:shd w:fill="auto" w:val="clear"/>
+        </w:rPr>
+        <w:t xml:space="preserve">74. What is the use of formik.handleChange.</w:t>
+      </w:r>
+    </w:p>
+    <w:p>
+      <w:pPr>
+        <w:spacing w:before="0" w:after="0" w:line="432"/>
+        <w:ind w:right="0" w:left="720" w:firstLine="0"/>
+        <w:jc w:val="left"/>
+        <w:rPr>
+          <w:rFonts w:ascii="Times New Roman" w:hAnsi="Times New Roman" w:cs="Times New Roman" w:eastAsia="Times New Roman"/>
+          <w:b/>
+          <w:color w:val="000000"/>
+          <w:spacing w:val="0"/>
+          <w:position w:val="0"/>
+          <w:sz w:val="26"/>
+          <w:shd w:fill="auto" w:val="clear"/>
+        </w:rPr>
+      </w:pPr>
+      <w:r>
+        <w:rPr>
+          <w:rFonts w:ascii="Times New Roman" w:hAnsi="Times New Roman" w:cs="Times New Roman" w:eastAsia="Times New Roman"/>
+          <w:b/>
+          <w:color w:val="000000"/>
+          <w:spacing w:val="0"/>
+          <w:position w:val="0"/>
+          <w:sz w:val="26"/>
+          <w:shd w:fill="auto" w:val="clear"/>
+        </w:rPr>
+        <w:t xml:space="preserve">75. In Formik how the values will be accessed.</w:t>
+      </w:r>
+    </w:p>
+    <w:p>
+      <w:pPr>
+        <w:spacing w:before="0" w:after="0" w:line="432"/>
+        <w:ind w:right="0" w:left="720" w:firstLine="0"/>
+        <w:jc w:val="left"/>
+        <w:rPr>
+          <w:rFonts w:ascii="Times New Roman" w:hAnsi="Times New Roman" w:cs="Times New Roman" w:eastAsia="Times New Roman"/>
+          <w:b/>
+          <w:color w:val="FF0000"/>
+          <w:spacing w:val="0"/>
+          <w:position w:val="0"/>
+          <w:sz w:val="26"/>
+          <w:shd w:fill="auto" w:val="clear"/>
+        </w:rPr>
+      </w:pPr>
+    </w:p>
+    <w:p>
+      <w:pPr>
+        <w:spacing w:before="0" w:after="0" w:line="432"/>
+        <w:ind w:right="0" w:left="720" w:firstLine="0"/>
+        <w:jc w:val="left"/>
+        <w:rPr>
+          <w:rFonts w:ascii="Times New Roman" w:hAnsi="Times New Roman" w:cs="Times New Roman" w:eastAsia="Times New Roman"/>
+          <w:b/>
+          <w:color w:val="000000"/>
+          <w:spacing w:val="0"/>
+          <w:position w:val="0"/>
+          <w:sz w:val="26"/>
+          <w:shd w:fill="auto" w:val="clear"/>
+        </w:rPr>
+      </w:pPr>
+    </w:p>
+    <w:p>
+      <w:pPr>
+        <w:spacing w:before="0" w:after="0" w:line="432"/>
+        <w:ind w:right="0" w:left="720" w:firstLine="0"/>
+        <w:jc w:val="left"/>
+        <w:rPr>
+          <w:rFonts w:ascii="Times New Roman" w:hAnsi="Times New Roman" w:cs="Times New Roman" w:eastAsia="Times New Roman"/>
+          <w:b/>
+          <w:color w:val="FF0000"/>
+          <w:spacing w:val="0"/>
+          <w:position w:val="0"/>
+          <w:sz w:val="26"/>
+          <w:shd w:fill="auto" w:val="clear"/>
+        </w:rPr>
+      </w:pPr>
     </w:p>
     <w:p>
       <w:pPr>

</xml_diff>